<commit_message>
Use Case Diagram update + UseCase Specification update
</commit_message>
<xml_diff>
--- a/Doing/Project56 - Use Case Specification.docx
+++ b/Doing/Project56 - Use Case Specification.docx
@@ -21,7 +21,7 @@
       <w:bookmarkStart w:id="1" w:name="_30j0zll" w:colFirst="0" w:colLast="0"/>
       <w:bookmarkEnd w:id="1"/>
       <w:r>
-        <w:t>&lt;&lt; Name document&gt;&gt;</w:t>
+        <w:t>Project56</w:t>
       </w:r>
     </w:p>
     <w:p>
@@ -1105,7 +1105,25 @@
         <w:rPr>
           <w:lang w:val="nl-NL"/>
         </w:rPr>
-        <w:t xml:space="preserve">Dit document dient als referentie voor alle </w:t>
+        <w:t>Dit document dient als referentie materia</w:t>
+      </w:r>
+      <w:r>
+        <w:rPr>
+          <w:lang w:val="nl-NL"/>
+        </w:rPr>
+        <w:t>a</w:t>
+      </w:r>
+      <w:r>
+        <w:rPr>
+          <w:lang w:val="nl-NL"/>
+        </w:rPr>
+        <w:t xml:space="preserve">l voor de webshop “Project56”. </w:t>
+      </w:r>
+      <w:r>
+        <w:rPr>
+          <w:lang w:val="nl-NL"/>
+        </w:rPr>
+        <w:t xml:space="preserve">In dit document zijn de </w:t>
       </w:r>
       <w:proofErr w:type="spellStart"/>
       <w:r>
@@ -1119,7 +1137,7 @@
         <w:rPr>
           <w:lang w:val="nl-NL"/>
         </w:rPr>
-        <w:t xml:space="preserve">, uitgewerkt in </w:t>
+        <w:t xml:space="preserve"> overzichtelijk uitgewerkt in </w:t>
       </w:r>
       <w:proofErr w:type="spellStart"/>
       <w:r>
@@ -1133,7 +1151,7 @@
         <w:rPr>
           <w:lang w:val="nl-NL"/>
         </w:rPr>
-        <w:t xml:space="preserve"> cases.  </w:t>
+        <w:t xml:space="preserve"> cases.</w:t>
       </w:r>
     </w:p>
     <w:p>
@@ -1167,6 +1185,87 @@
     <w:p>
       <w:r>
         <w:t>through this document.&gt;</w:t>
+      </w:r>
+    </w:p>
+    <w:p/>
+    <w:p>
+      <w:pPr>
+        <w:rPr>
+          <w:lang w:val="nl-NL"/>
+        </w:rPr>
+      </w:pPr>
+      <w:r>
+        <w:rPr>
+          <w:lang w:val="nl-NL"/>
+        </w:rPr>
+        <w:t xml:space="preserve">Het doel van dit document is ter ondersteuning en toepassing van de </w:t>
+      </w:r>
+      <w:r>
+        <w:rPr>
+          <w:lang w:val="nl-NL"/>
+        </w:rPr>
+        <w:t>document “</w:t>
+      </w:r>
+      <w:r>
+        <w:rPr>
+          <w:lang w:val="nl-NL"/>
+        </w:rPr>
+        <w:t xml:space="preserve">Project56 - Systems </w:t>
+      </w:r>
+      <w:proofErr w:type="spellStart"/>
+      <w:r>
+        <w:rPr>
+          <w:lang w:val="nl-NL"/>
+        </w:rPr>
+        <w:t>Requirements</w:t>
+      </w:r>
+      <w:proofErr w:type="spellEnd"/>
+      <w:r>
+        <w:rPr>
+          <w:lang w:val="nl-NL"/>
+        </w:rPr>
+        <w:t xml:space="preserve"> </w:t>
+      </w:r>
+      <w:proofErr w:type="spellStart"/>
+      <w:r>
+        <w:rPr>
+          <w:lang w:val="nl-NL"/>
+        </w:rPr>
+        <w:t>Specification</w:t>
+      </w:r>
+      <w:proofErr w:type="spellEnd"/>
+      <w:r>
+        <w:rPr>
+          <w:lang w:val="nl-NL"/>
+        </w:rPr>
+        <w:t>”.</w:t>
+      </w:r>
+    </w:p>
+    <w:p>
+      <w:pPr>
+        <w:rPr>
+          <w:lang w:val="nl-NL"/>
+        </w:rPr>
+      </w:pPr>
+      <w:r>
+        <w:rPr>
+          <w:lang w:val="nl-NL"/>
+        </w:rPr>
+        <w:t xml:space="preserve">Beide gaan over het opzetten van een webshop, waarbij de documenten toepassingen, grenzen en </w:t>
+      </w:r>
+      <w:proofErr w:type="spellStart"/>
+      <w:r>
+        <w:rPr>
+          <w:lang w:val="nl-NL"/>
+        </w:rPr>
+        <w:t>requirements</w:t>
+      </w:r>
+      <w:proofErr w:type="spellEnd"/>
+      <w:r>
+        <w:rPr>
+          <w:lang w:val="nl-NL"/>
+        </w:rPr>
+        <w:t xml:space="preserve"> weergeven.</w:t>
       </w:r>
     </w:p>
     <w:p>
@@ -1522,6 +1621,7 @@
       <w:bookmarkStart w:id="9" w:name="_2s8eyo1" w:colFirst="0" w:colLast="0"/>
       <w:bookmarkEnd w:id="9"/>
       <w:r>
+        <w:lastRenderedPageBreak/>
         <w:t>Target audience</w:t>
       </w:r>
     </w:p>
@@ -1532,9 +1632,17 @@
     </w:p>
     <w:p/>
     <w:p/>
-    <w:p>
-      <w:r>
-        <w:lastRenderedPageBreak/>
+    <w:p/>
+    <w:p>
+      <w:pPr>
+        <w:rPr>
+          <w:lang w:val="nl-NL"/>
+        </w:rPr>
+      </w:pPr>
+      <w:r>
+        <w:rPr>
+          <w:lang w:val="nl-NL"/>
+        </w:rPr>
         <w:br w:type="page"/>
       </w:r>
     </w:p>
@@ -2621,6 +2729,12 @@
                 <w:lang w:val="nl-NL"/>
               </w:rPr>
             </w:pPr>
+            <w:r>
+              <w:rPr>
+                <w:lang w:val="nl-NL"/>
+              </w:rPr>
+              <w:t>3</w:t>
+            </w:r>
           </w:p>
         </w:tc>
         <w:tc>
@@ -2642,6 +2756,12 @@
                 <w:lang w:val="nl-NL"/>
               </w:rPr>
             </w:pPr>
+            <w:r>
+              <w:rPr>
+                <w:lang w:val="nl-NL"/>
+              </w:rPr>
+              <w:t>3</w:t>
+            </w:r>
           </w:p>
         </w:tc>
       </w:tr>
@@ -2733,6 +2853,12 @@
                 <w:lang w:val="nl-NL"/>
               </w:rPr>
             </w:pPr>
+            <w:r>
+              <w:rPr>
+                <w:lang w:val="nl-NL"/>
+              </w:rPr>
+              <w:t>2</w:t>
+            </w:r>
           </w:p>
         </w:tc>
         <w:tc>
@@ -2754,6 +2880,12 @@
                 <w:lang w:val="nl-NL"/>
               </w:rPr>
             </w:pPr>
+            <w:r>
+              <w:rPr>
+                <w:lang w:val="nl-NL"/>
+              </w:rPr>
+              <w:t>3</w:t>
+            </w:r>
           </w:p>
         </w:tc>
       </w:tr>
@@ -2845,6 +2977,12 @@
                 <w:lang w:val="nl-NL"/>
               </w:rPr>
             </w:pPr>
+            <w:r>
+              <w:rPr>
+                <w:lang w:val="nl-NL"/>
+              </w:rPr>
+              <w:t>2</w:t>
+            </w:r>
           </w:p>
         </w:tc>
         <w:tc>
@@ -2866,6 +3004,12 @@
                 <w:lang w:val="nl-NL"/>
               </w:rPr>
             </w:pPr>
+            <w:r>
+              <w:rPr>
+                <w:lang w:val="nl-NL"/>
+              </w:rPr>
+              <w:t>3</w:t>
+            </w:r>
           </w:p>
         </w:tc>
       </w:tr>
@@ -2957,6 +3101,12 @@
                 <w:lang w:val="nl-NL"/>
               </w:rPr>
             </w:pPr>
+            <w:r>
+              <w:rPr>
+                <w:lang w:val="nl-NL"/>
+              </w:rPr>
+              <w:t>3</w:t>
+            </w:r>
           </w:p>
         </w:tc>
         <w:tc>
@@ -2978,10 +3128,19 @@
                 <w:lang w:val="nl-NL"/>
               </w:rPr>
             </w:pPr>
+            <w:r>
+              <w:rPr>
+                <w:lang w:val="nl-NL"/>
+              </w:rPr>
+              <w:t>3</w:t>
+            </w:r>
           </w:p>
         </w:tc>
       </w:tr>
       <w:tr>
+        <w:trPr>
+          <w:cantSplit/>
+        </w:trPr>
         <w:tc>
           <w:tcPr>
             <w:tcW w:w="2100" w:type="dxa"/>
@@ -3070,6 +3229,12 @@
                 <w:lang w:val="nl-NL"/>
               </w:rPr>
             </w:pPr>
+            <w:r>
+              <w:rPr>
+                <w:lang w:val="nl-NL"/>
+              </w:rPr>
+              <w:t>3</w:t>
+            </w:r>
           </w:p>
         </w:tc>
         <w:tc>
@@ -3091,6 +3256,12 @@
                 <w:lang w:val="nl-NL"/>
               </w:rPr>
             </w:pPr>
+            <w:r>
+              <w:rPr>
+                <w:lang w:val="nl-NL"/>
+              </w:rPr>
+              <w:t>3</w:t>
+            </w:r>
           </w:p>
         </w:tc>
       </w:tr>
@@ -3190,6 +3361,12 @@
                 <w:lang w:val="nl-NL"/>
               </w:rPr>
             </w:pPr>
+            <w:r>
+              <w:rPr>
+                <w:lang w:val="nl-NL"/>
+              </w:rPr>
+              <w:t>2</w:t>
+            </w:r>
           </w:p>
         </w:tc>
         <w:tc>
@@ -3211,6 +3388,12 @@
                 <w:lang w:val="nl-NL"/>
               </w:rPr>
             </w:pPr>
+            <w:r>
+              <w:rPr>
+                <w:lang w:val="nl-NL"/>
+              </w:rPr>
+              <w:t>2</w:t>
+            </w:r>
           </w:p>
         </w:tc>
       </w:tr>
@@ -3302,6 +3485,12 @@
                 <w:lang w:val="nl-NL"/>
               </w:rPr>
             </w:pPr>
+            <w:r>
+              <w:rPr>
+                <w:lang w:val="nl-NL"/>
+              </w:rPr>
+              <w:t>1</w:t>
+            </w:r>
           </w:p>
         </w:tc>
         <w:tc>
@@ -3323,6 +3512,12 @@
                 <w:lang w:val="nl-NL"/>
               </w:rPr>
             </w:pPr>
+            <w:r>
+              <w:rPr>
+                <w:lang w:val="nl-NL"/>
+              </w:rPr>
+              <w:t>2</w:t>
+            </w:r>
           </w:p>
         </w:tc>
       </w:tr>
@@ -3414,6 +3609,12 @@
                 <w:lang w:val="nl-NL"/>
               </w:rPr>
             </w:pPr>
+            <w:r>
+              <w:rPr>
+                <w:lang w:val="nl-NL"/>
+              </w:rPr>
+              <w:t>3</w:t>
+            </w:r>
           </w:p>
         </w:tc>
         <w:tc>
@@ -3435,6 +3636,12 @@
                 <w:lang w:val="nl-NL"/>
               </w:rPr>
             </w:pPr>
+            <w:r>
+              <w:rPr>
+                <w:lang w:val="nl-NL"/>
+              </w:rPr>
+              <w:t>3</w:t>
+            </w:r>
           </w:p>
         </w:tc>
       </w:tr>
@@ -3526,6 +3733,12 @@
                 <w:lang w:val="nl-NL"/>
               </w:rPr>
             </w:pPr>
+            <w:r>
+              <w:rPr>
+                <w:lang w:val="nl-NL"/>
+              </w:rPr>
+              <w:t>2</w:t>
+            </w:r>
           </w:p>
         </w:tc>
         <w:tc>
@@ -3547,6 +3760,12 @@
                 <w:lang w:val="nl-NL"/>
               </w:rPr>
             </w:pPr>
+            <w:r>
+              <w:rPr>
+                <w:lang w:val="nl-NL"/>
+              </w:rPr>
+              <w:t>2</w:t>
+            </w:r>
           </w:p>
         </w:tc>
       </w:tr>
@@ -3638,6 +3857,12 @@
                 <w:lang w:val="nl-NL"/>
               </w:rPr>
             </w:pPr>
+            <w:r>
+              <w:rPr>
+                <w:lang w:val="nl-NL"/>
+              </w:rPr>
+              <w:t>3</w:t>
+            </w:r>
           </w:p>
         </w:tc>
         <w:tc>
@@ -3659,6 +3884,12 @@
                 <w:lang w:val="nl-NL"/>
               </w:rPr>
             </w:pPr>
+            <w:r>
+              <w:rPr>
+                <w:lang w:val="nl-NL"/>
+              </w:rPr>
+              <w:t>1</w:t>
+            </w:r>
           </w:p>
         </w:tc>
       </w:tr>
@@ -3709,8 +3940,12 @@
                 <w:lang w:val="nl-NL"/>
               </w:rPr>
             </w:pPr>
-            <w:bookmarkStart w:id="12" w:name="_GoBack"/>
-            <w:bookmarkEnd w:id="12"/>
+            <w:r>
+              <w:rPr>
+                <w:lang w:val="nl-NL"/>
+              </w:rPr>
+              <w:t>Een gebruiker moet zijn bestel geschiedenis in kunnen zien</w:t>
+            </w:r>
           </w:p>
         </w:tc>
         <w:tc>
@@ -3732,6 +3967,12 @@
                 <w:lang w:val="nl-NL"/>
               </w:rPr>
             </w:pPr>
+            <w:r>
+              <w:rPr>
+                <w:lang w:val="nl-NL"/>
+              </w:rPr>
+              <w:t>2</w:t>
+            </w:r>
           </w:p>
         </w:tc>
         <w:tc>
@@ -3753,6 +3994,12 @@
                 <w:lang w:val="nl-NL"/>
               </w:rPr>
             </w:pPr>
+            <w:r>
+              <w:rPr>
+                <w:lang w:val="nl-NL"/>
+              </w:rPr>
+              <w:t>2</w:t>
+            </w:r>
           </w:p>
         </w:tc>
       </w:tr>
@@ -3803,6 +4050,12 @@
                 <w:lang w:val="nl-NL"/>
               </w:rPr>
             </w:pPr>
+            <w:r>
+              <w:rPr>
+                <w:lang w:val="nl-NL"/>
+              </w:rPr>
+              <w:t>Een gebruiker moet de status van zijn bestelling kunnen inzien</w:t>
+            </w:r>
           </w:p>
         </w:tc>
         <w:tc>
@@ -3824,6 +4077,12 @@
                 <w:lang w:val="nl-NL"/>
               </w:rPr>
             </w:pPr>
+            <w:r>
+              <w:rPr>
+                <w:lang w:val="nl-NL"/>
+              </w:rPr>
+              <w:t>1</w:t>
+            </w:r>
           </w:p>
         </w:tc>
         <w:tc>
@@ -3845,6 +4104,12 @@
                 <w:lang w:val="nl-NL"/>
               </w:rPr>
             </w:pPr>
+            <w:r>
+              <w:rPr>
+                <w:lang w:val="nl-NL"/>
+              </w:rPr>
+              <w:t>2</w:t>
+            </w:r>
           </w:p>
         </w:tc>
       </w:tr>
@@ -3895,6 +4160,12 @@
                 <w:lang w:val="nl-NL"/>
               </w:rPr>
             </w:pPr>
+            <w:r>
+              <w:rPr>
+                <w:lang w:val="nl-NL"/>
+              </w:rPr>
+              <w:t>De gebruiker moet een lijst van producten kunnen opslaan</w:t>
+            </w:r>
           </w:p>
         </w:tc>
         <w:tc>
@@ -3916,6 +4187,12 @@
                 <w:lang w:val="nl-NL"/>
               </w:rPr>
             </w:pPr>
+            <w:r>
+              <w:rPr>
+                <w:lang w:val="nl-NL"/>
+              </w:rPr>
+              <w:t>2</w:t>
+            </w:r>
           </w:p>
         </w:tc>
         <w:tc>
@@ -3937,178 +4214,12 @@
                 <w:lang w:val="nl-NL"/>
               </w:rPr>
             </w:pPr>
-          </w:p>
-        </w:tc>
-      </w:tr>
-      <w:tr>
-        <w:tc>
-          <w:tcPr>
-            <w:tcW w:w="2100" w:type="dxa"/>
-            <w:shd w:val="clear" w:color="auto" w:fill="auto"/>
-            <w:tcMar>
-              <w:top w:w="100" w:type="dxa"/>
-              <w:left w:w="100" w:type="dxa"/>
-              <w:bottom w:w="100" w:type="dxa"/>
-              <w:right w:w="100" w:type="dxa"/>
-            </w:tcMar>
-          </w:tcPr>
-          <w:p>
-            <w:pPr>
-              <w:widowControl w:val="0"/>
-              <w:spacing w:line="240" w:lineRule="auto"/>
-              <w:rPr>
-                <w:lang w:val="nl-NL"/>
-              </w:rPr>
-            </w:pPr>
-          </w:p>
-        </w:tc>
-        <w:tc>
-          <w:tcPr>
-            <w:tcW w:w="4635" w:type="dxa"/>
-            <w:shd w:val="clear" w:color="auto" w:fill="auto"/>
-            <w:tcMar>
-              <w:top w:w="100" w:type="dxa"/>
-              <w:left w:w="100" w:type="dxa"/>
-              <w:bottom w:w="100" w:type="dxa"/>
-              <w:right w:w="100" w:type="dxa"/>
-            </w:tcMar>
-          </w:tcPr>
-          <w:p>
-            <w:pPr>
-              <w:widowControl w:val="0"/>
-              <w:spacing w:line="240" w:lineRule="auto"/>
-              <w:rPr>
-                <w:lang w:val="nl-NL"/>
-              </w:rPr>
-            </w:pPr>
-          </w:p>
-        </w:tc>
-        <w:tc>
-          <w:tcPr>
-            <w:tcW w:w="1425" w:type="dxa"/>
-            <w:shd w:val="clear" w:color="auto" w:fill="auto"/>
-            <w:tcMar>
-              <w:top w:w="100" w:type="dxa"/>
-              <w:left w:w="100" w:type="dxa"/>
-              <w:bottom w:w="100" w:type="dxa"/>
-              <w:right w:w="100" w:type="dxa"/>
-            </w:tcMar>
-          </w:tcPr>
-          <w:p>
-            <w:pPr>
-              <w:widowControl w:val="0"/>
-              <w:spacing w:line="240" w:lineRule="auto"/>
-              <w:rPr>
-                <w:lang w:val="nl-NL"/>
-              </w:rPr>
-            </w:pPr>
-          </w:p>
-        </w:tc>
-        <w:tc>
-          <w:tcPr>
-            <w:tcW w:w="1200" w:type="dxa"/>
-            <w:shd w:val="clear" w:color="auto" w:fill="auto"/>
-            <w:tcMar>
-              <w:top w:w="100" w:type="dxa"/>
-              <w:left w:w="100" w:type="dxa"/>
-              <w:bottom w:w="100" w:type="dxa"/>
-              <w:right w:w="100" w:type="dxa"/>
-            </w:tcMar>
-          </w:tcPr>
-          <w:p>
-            <w:pPr>
-              <w:widowControl w:val="0"/>
-              <w:spacing w:line="240" w:lineRule="auto"/>
-              <w:rPr>
-                <w:lang w:val="nl-NL"/>
-              </w:rPr>
-            </w:pPr>
-          </w:p>
-        </w:tc>
-      </w:tr>
-      <w:tr>
-        <w:tc>
-          <w:tcPr>
-            <w:tcW w:w="2100" w:type="dxa"/>
-            <w:shd w:val="clear" w:color="auto" w:fill="auto"/>
-            <w:tcMar>
-              <w:top w:w="100" w:type="dxa"/>
-              <w:left w:w="100" w:type="dxa"/>
-              <w:bottom w:w="100" w:type="dxa"/>
-              <w:right w:w="100" w:type="dxa"/>
-            </w:tcMar>
-          </w:tcPr>
-          <w:p>
-            <w:pPr>
-              <w:widowControl w:val="0"/>
-              <w:spacing w:line="240" w:lineRule="auto"/>
-              <w:rPr>
-                <w:lang w:val="nl-NL"/>
-              </w:rPr>
-            </w:pPr>
-          </w:p>
-        </w:tc>
-        <w:tc>
-          <w:tcPr>
-            <w:tcW w:w="4635" w:type="dxa"/>
-            <w:shd w:val="clear" w:color="auto" w:fill="auto"/>
-            <w:tcMar>
-              <w:top w:w="100" w:type="dxa"/>
-              <w:left w:w="100" w:type="dxa"/>
-              <w:bottom w:w="100" w:type="dxa"/>
-              <w:right w:w="100" w:type="dxa"/>
-            </w:tcMar>
-          </w:tcPr>
-          <w:p>
-            <w:pPr>
-              <w:widowControl w:val="0"/>
-              <w:spacing w:line="240" w:lineRule="auto"/>
-              <w:rPr>
-                <w:lang w:val="nl-NL"/>
-              </w:rPr>
-            </w:pPr>
-          </w:p>
-        </w:tc>
-        <w:tc>
-          <w:tcPr>
-            <w:tcW w:w="1425" w:type="dxa"/>
-            <w:shd w:val="clear" w:color="auto" w:fill="auto"/>
-            <w:tcMar>
-              <w:top w:w="100" w:type="dxa"/>
-              <w:left w:w="100" w:type="dxa"/>
-              <w:bottom w:w="100" w:type="dxa"/>
-              <w:right w:w="100" w:type="dxa"/>
-            </w:tcMar>
-          </w:tcPr>
-          <w:p>
-            <w:pPr>
-              <w:widowControl w:val="0"/>
-              <w:spacing w:line="240" w:lineRule="auto"/>
-              <w:rPr>
-                <w:lang w:val="nl-NL"/>
-              </w:rPr>
-            </w:pPr>
-          </w:p>
-        </w:tc>
-        <w:tc>
-          <w:tcPr>
-            <w:tcW w:w="1200" w:type="dxa"/>
-            <w:shd w:val="clear" w:color="auto" w:fill="auto"/>
-            <w:tcMar>
-              <w:top w:w="100" w:type="dxa"/>
-              <w:left w:w="100" w:type="dxa"/>
-              <w:bottom w:w="100" w:type="dxa"/>
-              <w:right w:w="100" w:type="dxa"/>
-            </w:tcMar>
-          </w:tcPr>
-          <w:p>
-            <w:pPr>
-              <w:widowControl w:val="0"/>
-              <w:spacing w:line="240" w:lineRule="auto"/>
-              <w:rPr>
-                <w:lang w:val="nl-NL"/>
-              </w:rPr>
-            </w:pPr>
+            <w:r>
+              <w:rPr>
+                <w:lang w:val="nl-NL"/>
+              </w:rPr>
+              <w:t>2</w:t>
+            </w:r>
           </w:p>
         </w:tc>
       </w:tr>
@@ -4122,7 +4233,6 @@
     </w:p>
     <w:p>
       <w:r>
-        <w:lastRenderedPageBreak/>
         <w:t>The importance and priority have a value of 1 to 3, where 3 is the highest value (most important / highest priority)</w:t>
       </w:r>
     </w:p>
@@ -4137,8 +4247,8 @@
         <w:pStyle w:val="Kop1"/>
         <w:contextualSpacing w:val="0"/>
       </w:pPr>
-      <w:bookmarkStart w:id="13" w:name="_26in1rg" w:colFirst="0" w:colLast="0"/>
-      <w:bookmarkEnd w:id="13"/>
+      <w:bookmarkStart w:id="12" w:name="_26in1rg" w:colFirst="0" w:colLast="0"/>
+      <w:bookmarkEnd w:id="12"/>
       <w:r>
         <w:lastRenderedPageBreak/>
         <w:t>Use case diagram</w:t>
@@ -4350,8 +4460,8 @@
         <w:pStyle w:val="Kop1"/>
         <w:contextualSpacing w:val="0"/>
       </w:pPr>
-      <w:bookmarkStart w:id="14" w:name="_lnxbz9" w:colFirst="0" w:colLast="0"/>
-      <w:bookmarkEnd w:id="14"/>
+      <w:bookmarkStart w:id="13" w:name="_lnxbz9" w:colFirst="0" w:colLast="0"/>
+      <w:bookmarkEnd w:id="13"/>
       <w:r>
         <w:lastRenderedPageBreak/>
         <w:t>Description use cases</w:t>
@@ -4361,8 +4471,8 @@
       <w:pPr>
         <w:pStyle w:val="Kop2"/>
       </w:pPr>
-      <w:bookmarkStart w:id="15" w:name="_35nkun2" w:colFirst="0" w:colLast="0"/>
-      <w:bookmarkEnd w:id="15"/>
+      <w:bookmarkStart w:id="14" w:name="_35nkun2" w:colFirst="0" w:colLast="0"/>
+      <w:bookmarkEnd w:id="14"/>
       <w:r>
         <w:t>Use case UC-1: Search Product</w:t>
       </w:r>
@@ -4412,7 +4522,6 @@
     </w:p>
     <w:p>
       <w:r>
-        <w:lastRenderedPageBreak/>
         <w:t>UC-2: Select Product</w:t>
       </w:r>
     </w:p>
@@ -4422,6 +4531,7 @@
           <w:noProof/>
           <w:lang w:val="nl-NL"/>
         </w:rPr>
+        <w:lastRenderedPageBreak/>
         <w:drawing>
           <wp:inline distT="114300" distB="114300" distL="114300" distR="114300">
             <wp:extent cx="5686425" cy="5162550"/>
@@ -4480,8 +4590,8 @@
       <w:pPr>
         <w:pStyle w:val="Kop2"/>
       </w:pPr>
-      <w:bookmarkStart w:id="16" w:name="_1ksv4uv" w:colFirst="0" w:colLast="0"/>
-      <w:bookmarkEnd w:id="16"/>
+      <w:bookmarkStart w:id="15" w:name="_1ksv4uv" w:colFirst="0" w:colLast="0"/>
+      <w:bookmarkEnd w:id="15"/>
       <w:r>
         <w:lastRenderedPageBreak/>
         <w:t>Use case UC-4: Order Product</w:t>
@@ -4530,16 +4640,673 @@
         </w:drawing>
       </w:r>
     </w:p>
+    <w:p>
+      <w:r>
+        <w:br w:type="page"/>
+      </w:r>
+    </w:p>
+    <w:p>
+      <w:pPr>
+        <w:pStyle w:val="Kop2"/>
+      </w:pPr>
+      <w:r>
+        <w:lastRenderedPageBreak/>
+        <w:t>Use case UC-</w:t>
+      </w:r>
+      <w:r>
+        <w:t>5</w:t>
+      </w:r>
+      <w:r>
+        <w:t xml:space="preserve">: </w:t>
+      </w:r>
+      <w:r>
+        <w:t xml:space="preserve">Account </w:t>
+      </w:r>
+      <w:proofErr w:type="spellStart"/>
+      <w:r>
+        <w:t>registreren</w:t>
+      </w:r>
+      <w:proofErr w:type="spellEnd"/>
+    </w:p>
+    <w:p>
+      <w:r>
+        <w:rPr>
+          <w:noProof/>
+          <w:lang w:val="nl-NL"/>
+        </w:rPr>
+        <w:drawing>
+          <wp:inline distT="0" distB="0" distL="0" distR="0" wp14:anchorId="1BF23758" wp14:editId="6EAAE1CF">
+            <wp:extent cx="4695825" cy="5257800"/>
+            <wp:effectExtent l="0" t="0" r="9525" b="0"/>
+            <wp:docPr id="1" name="Afbeelding 1"/>
+            <wp:cNvGraphicFramePr>
+              <a:graphicFrameLocks xmlns:a="http://schemas.openxmlformats.org/drawingml/2006/main" noChangeAspect="1"/>
+            </wp:cNvGraphicFramePr>
+            <a:graphic xmlns:a="http://schemas.openxmlformats.org/drawingml/2006/main">
+              <a:graphicData uri="http://schemas.openxmlformats.org/drawingml/2006/picture">
+                <pic:pic xmlns:pic="http://schemas.openxmlformats.org/drawingml/2006/picture">
+                  <pic:nvPicPr>
+                    <pic:cNvPr id="1" name=""/>
+                    <pic:cNvPicPr/>
+                  </pic:nvPicPr>
+                  <pic:blipFill>
+                    <a:blip r:embed="rId11"/>
+                    <a:stretch>
+                      <a:fillRect/>
+                    </a:stretch>
+                  </pic:blipFill>
+                  <pic:spPr>
+                    <a:xfrm>
+                      <a:off x="0" y="0"/>
+                      <a:ext cx="4695825" cy="5257800"/>
+                    </a:xfrm>
+                    <a:prstGeom prst="rect">
+                      <a:avLst/>
+                    </a:prstGeom>
+                  </pic:spPr>
+                </pic:pic>
+              </a:graphicData>
+            </a:graphic>
+          </wp:inline>
+        </w:drawing>
+      </w:r>
+    </w:p>
+    <w:p/>
+    <w:p/>
+    <w:p/>
+    <w:p/>
+    <w:p>
+      <w:pPr>
+        <w:pStyle w:val="Kop2"/>
+      </w:pPr>
+      <w:r>
+        <w:lastRenderedPageBreak/>
+        <w:t xml:space="preserve">UC-6: </w:t>
+      </w:r>
+      <w:proofErr w:type="spellStart"/>
+      <w:r>
+        <w:t>Inloggen</w:t>
+      </w:r>
+      <w:proofErr w:type="spellEnd"/>
+      <w:r>
+        <w:t xml:space="preserve"> account</w:t>
+      </w:r>
+    </w:p>
+    <w:p/>
+    <w:p>
+      <w:r>
+        <w:pict>
+          <v:shapetype id="_x0000_t75" coordsize="21600,21600" o:spt="75" o:preferrelative="t" path="m@4@5l@4@11@9@11@9@5xe" filled="f" stroked="f">
+            <v:stroke joinstyle="miter"/>
+            <v:formulas>
+              <v:f eqn="if lineDrawn pixelLineWidth 0"/>
+              <v:f eqn="sum @0 1 0"/>
+              <v:f eqn="sum 0 0 @1"/>
+              <v:f eqn="prod @2 1 2"/>
+              <v:f eqn="prod @3 21600 pixelWidth"/>
+              <v:f eqn="prod @3 21600 pixelHeight"/>
+              <v:f eqn="sum @0 0 1"/>
+              <v:f eqn="prod @6 1 2"/>
+              <v:f eqn="prod @7 21600 pixelWidth"/>
+              <v:f eqn="sum @8 21600 0"/>
+              <v:f eqn="prod @7 21600 pixelHeight"/>
+              <v:f eqn="sum @10 21600 0"/>
+            </v:formulas>
+            <v:path o:extrusionok="f" gradientshapeok="t" o:connecttype="rect"/>
+            <o:lock v:ext="edit" aspectratio="t"/>
+          </v:shapetype>
+          <v:shape id="_x0000_i1025" type="#_x0000_t75" style="width:450pt;height:428.55pt">
+            <v:imagedata r:id="rId12" o:title="UC-06_ Login into account"/>
+          </v:shape>
+        </w:pict>
+      </w:r>
+    </w:p>
+    <w:p/>
+    <w:p/>
+    <w:p>
+      <w:pPr>
+        <w:pStyle w:val="Kop2"/>
+      </w:pPr>
+      <w:r>
+        <w:lastRenderedPageBreak/>
+        <w:t xml:space="preserve">UC-07: Product </w:t>
+      </w:r>
+      <w:proofErr w:type="spellStart"/>
+      <w:r>
+        <w:t>informatie</w:t>
+      </w:r>
+      <w:proofErr w:type="spellEnd"/>
+      <w:r>
+        <w:t xml:space="preserve"> </w:t>
+      </w:r>
+      <w:proofErr w:type="spellStart"/>
+      <w:r>
+        <w:t>aanmaken</w:t>
+      </w:r>
+      <w:proofErr w:type="spellEnd"/>
+    </w:p>
+    <w:p/>
+    <w:p>
+      <w:r>
+        <w:pict>
+          <v:shape id="_x0000_i1026" type="#_x0000_t75" style="width:450pt;height:428.55pt">
+            <v:imagedata r:id="rId13" o:title="UC-07_ Product informatie aanmaken"/>
+          </v:shape>
+        </w:pict>
+      </w:r>
+    </w:p>
+    <w:p>
+      <w:r>
+        <w:br w:type="page"/>
+      </w:r>
+    </w:p>
+    <w:p>
+      <w:pPr>
+        <w:pStyle w:val="Kop2"/>
+      </w:pPr>
+      <w:r>
+        <w:lastRenderedPageBreak/>
+        <w:t xml:space="preserve">UC-08: Product </w:t>
+      </w:r>
+      <w:proofErr w:type="spellStart"/>
+      <w:r>
+        <w:t>informatie</w:t>
+      </w:r>
+      <w:proofErr w:type="spellEnd"/>
+      <w:r>
+        <w:t xml:space="preserve"> </w:t>
+      </w:r>
+      <w:proofErr w:type="spellStart"/>
+      <w:r>
+        <w:t>aanpassen</w:t>
+      </w:r>
+      <w:proofErr w:type="spellEnd"/>
+    </w:p>
+    <w:p/>
+    <w:p>
+      <w:r>
+        <w:pict>
+          <v:shape id="_x0000_i1027" type="#_x0000_t75" style="width:450pt;height:428.55pt">
+            <v:imagedata r:id="rId14" o:title="UC-08_ Product informatie aanpassen"/>
+          </v:shape>
+        </w:pict>
+      </w:r>
+    </w:p>
+    <w:p>
+      <w:r>
+        <w:br w:type="page"/>
+      </w:r>
+    </w:p>
+    <w:p>
+      <w:pPr>
+        <w:pStyle w:val="Kop2"/>
+      </w:pPr>
+      <w:r>
+        <w:lastRenderedPageBreak/>
+        <w:t xml:space="preserve">UC-09: Product </w:t>
+      </w:r>
+      <w:proofErr w:type="spellStart"/>
+      <w:r>
+        <w:t>informatie</w:t>
+      </w:r>
+      <w:proofErr w:type="spellEnd"/>
+      <w:r>
+        <w:t xml:space="preserve"> </w:t>
+      </w:r>
+      <w:proofErr w:type="spellStart"/>
+      <w:r>
+        <w:t>lezen</w:t>
+      </w:r>
+      <w:proofErr w:type="spellEnd"/>
+    </w:p>
+    <w:p>
+      <w:r>
+        <w:pict>
+          <v:shape id="_x0000_i1028" type="#_x0000_t75" style="width:450pt;height:428.55pt">
+            <v:imagedata r:id="rId15" o:title="UC-09_ Product informatie lezen"/>
+          </v:shape>
+        </w:pict>
+      </w:r>
+    </w:p>
+    <w:p>
+      <w:r>
+        <w:br w:type="page"/>
+      </w:r>
+    </w:p>
+    <w:p>
+      <w:pPr>
+        <w:pStyle w:val="Kop2"/>
+      </w:pPr>
+      <w:r>
+        <w:lastRenderedPageBreak/>
+        <w:t xml:space="preserve">UC-10: Product </w:t>
+      </w:r>
+      <w:proofErr w:type="spellStart"/>
+      <w:r>
+        <w:t>informatie</w:t>
+      </w:r>
+      <w:proofErr w:type="spellEnd"/>
+      <w:r>
+        <w:t xml:space="preserve"> </w:t>
+      </w:r>
+      <w:proofErr w:type="spellStart"/>
+      <w:r>
+        <w:t>verwijderen</w:t>
+      </w:r>
+      <w:proofErr w:type="spellEnd"/>
+    </w:p>
+    <w:p>
+      <w:r>
+        <w:pict>
+          <v:shape id="_x0000_i1029" type="#_x0000_t75" style="width:450pt;height:428.55pt">
+            <v:imagedata r:id="rId16" o:title="UC-10_ Product informatie verwijderen"/>
+          </v:shape>
+        </w:pict>
+      </w:r>
+    </w:p>
+    <w:p>
+      <w:pPr>
+        <w:rPr>
+          <w:sz w:val="32"/>
+          <w:szCs w:val="32"/>
+        </w:rPr>
+      </w:pPr>
+      <w:r>
+        <w:br w:type="page"/>
+      </w:r>
+    </w:p>
+    <w:p>
+      <w:pPr>
+        <w:pStyle w:val="Kop2"/>
+      </w:pPr>
+      <w:r>
+        <w:lastRenderedPageBreak/>
+        <w:t xml:space="preserve">UC-11: </w:t>
+      </w:r>
+      <w:proofErr w:type="spellStart"/>
+      <w:r>
+        <w:t>Gebruiker</w:t>
+      </w:r>
+      <w:proofErr w:type="spellEnd"/>
+      <w:r>
+        <w:t xml:space="preserve"> </w:t>
+      </w:r>
+      <w:proofErr w:type="spellStart"/>
+      <w:r>
+        <w:t>informatie</w:t>
+      </w:r>
+      <w:proofErr w:type="spellEnd"/>
+      <w:r>
+        <w:t xml:space="preserve"> </w:t>
+      </w:r>
+      <w:proofErr w:type="spellStart"/>
+      <w:r>
+        <w:t>aanmaken</w:t>
+      </w:r>
+      <w:proofErr w:type="spellEnd"/>
+    </w:p>
+    <w:p>
+      <w:r>
+        <w:pict>
+          <v:shape id="_x0000_i1030" type="#_x0000_t75" style="width:450pt;height:428.55pt">
+            <v:imagedata r:id="rId17" o:title="UC-11_ Gebruiker informatie aanmaken"/>
+          </v:shape>
+        </w:pict>
+      </w:r>
+    </w:p>
+    <w:p>
+      <w:pPr>
+        <w:rPr>
+          <w:sz w:val="32"/>
+          <w:szCs w:val="32"/>
+        </w:rPr>
+      </w:pPr>
+      <w:r>
+        <w:br w:type="page"/>
+      </w:r>
+    </w:p>
+    <w:p>
+      <w:pPr>
+        <w:pStyle w:val="Kop2"/>
+      </w:pPr>
+      <w:r>
+        <w:lastRenderedPageBreak/>
+        <w:t xml:space="preserve">UC-12: </w:t>
+      </w:r>
+      <w:proofErr w:type="spellStart"/>
+      <w:r>
+        <w:t>Gebruiker</w:t>
+      </w:r>
+      <w:proofErr w:type="spellEnd"/>
+      <w:r>
+        <w:t xml:space="preserve"> </w:t>
+      </w:r>
+      <w:proofErr w:type="spellStart"/>
+      <w:r>
+        <w:t>informatie</w:t>
+      </w:r>
+      <w:proofErr w:type="spellEnd"/>
+      <w:r>
+        <w:t xml:space="preserve"> </w:t>
+      </w:r>
+      <w:proofErr w:type="spellStart"/>
+      <w:r>
+        <w:t>aanpassen</w:t>
+      </w:r>
+      <w:proofErr w:type="spellEnd"/>
+    </w:p>
+    <w:p>
+      <w:r>
+        <w:pict>
+          <v:shape id="_x0000_i1031" type="#_x0000_t75" style="width:450pt;height:428.55pt">
+            <v:imagedata r:id="rId18" o:title="UC-12_ Gebruiker informatie aanpassen"/>
+          </v:shape>
+        </w:pict>
+      </w:r>
+    </w:p>
+    <w:p>
+      <w:pPr>
+        <w:rPr>
+          <w:sz w:val="32"/>
+          <w:szCs w:val="32"/>
+        </w:rPr>
+      </w:pPr>
+      <w:r>
+        <w:br w:type="page"/>
+      </w:r>
+    </w:p>
+    <w:p>
+      <w:pPr>
+        <w:pStyle w:val="Kop2"/>
+      </w:pPr>
+      <w:r>
+        <w:lastRenderedPageBreak/>
+        <w:t xml:space="preserve">UC-13: </w:t>
+      </w:r>
+      <w:proofErr w:type="spellStart"/>
+      <w:r>
+        <w:t>Gebruiker</w:t>
+      </w:r>
+      <w:proofErr w:type="spellEnd"/>
+      <w:r>
+        <w:t xml:space="preserve"> </w:t>
+      </w:r>
+      <w:proofErr w:type="spellStart"/>
+      <w:r>
+        <w:t>informatie</w:t>
+      </w:r>
+      <w:proofErr w:type="spellEnd"/>
+      <w:r>
+        <w:t xml:space="preserve"> </w:t>
+      </w:r>
+      <w:proofErr w:type="spellStart"/>
+      <w:r>
+        <w:t>lezen</w:t>
+      </w:r>
+      <w:proofErr w:type="spellEnd"/>
+    </w:p>
+    <w:p>
+      <w:r>
+        <w:pict>
+          <v:shape id="_x0000_i1032" type="#_x0000_t75" style="width:450pt;height:428.55pt">
+            <v:imagedata r:id="rId19" o:title="UC-13_ Gebruiker informatie lezen"/>
+          </v:shape>
+        </w:pict>
+      </w:r>
+    </w:p>
+    <w:p>
+      <w:pPr>
+        <w:rPr>
+          <w:sz w:val="32"/>
+          <w:szCs w:val="32"/>
+        </w:rPr>
+      </w:pPr>
+      <w:r>
+        <w:br w:type="page"/>
+      </w:r>
+    </w:p>
+    <w:p>
+      <w:pPr>
+        <w:pStyle w:val="Kop2"/>
+      </w:pPr>
+      <w:r>
+        <w:lastRenderedPageBreak/>
+        <w:t xml:space="preserve">UC-14: </w:t>
+      </w:r>
+      <w:proofErr w:type="spellStart"/>
+      <w:r>
+        <w:t>Gebruiker</w:t>
+      </w:r>
+      <w:proofErr w:type="spellEnd"/>
+      <w:r>
+        <w:t xml:space="preserve"> </w:t>
+      </w:r>
+      <w:proofErr w:type="spellStart"/>
+      <w:r>
+        <w:t>informatie</w:t>
+      </w:r>
+      <w:proofErr w:type="spellEnd"/>
+      <w:r>
+        <w:t xml:space="preserve"> </w:t>
+      </w:r>
+      <w:proofErr w:type="spellStart"/>
+      <w:r>
+        <w:t>verwijderen</w:t>
+      </w:r>
+      <w:proofErr w:type="spellEnd"/>
+    </w:p>
+    <w:p>
+      <w:r>
+        <w:pict>
+          <v:shape id="_x0000_i1033" type="#_x0000_t75" style="width:450pt;height:428.55pt">
+            <v:imagedata r:id="rId20" o:title="UC-14_ Gebruiker informatie verwijderen"/>
+          </v:shape>
+        </w:pict>
+      </w:r>
+    </w:p>
+    <w:p>
+      <w:pPr>
+        <w:rPr>
+          <w:sz w:val="32"/>
+          <w:szCs w:val="32"/>
+        </w:rPr>
+      </w:pPr>
+      <w:r>
+        <w:br w:type="page"/>
+      </w:r>
+    </w:p>
+    <w:p>
+      <w:pPr>
+        <w:pStyle w:val="Kop2"/>
+      </w:pPr>
+      <w:r>
+        <w:lastRenderedPageBreak/>
+        <w:t xml:space="preserve">UC-15 </w:t>
+      </w:r>
+      <w:proofErr w:type="spellStart"/>
+      <w:r>
+        <w:t>Statistieken</w:t>
+      </w:r>
+      <w:proofErr w:type="spellEnd"/>
+      <w:r>
+        <w:t xml:space="preserve"> van </w:t>
+      </w:r>
+      <w:proofErr w:type="spellStart"/>
+      <w:r>
+        <w:t>producten</w:t>
+      </w:r>
+      <w:proofErr w:type="spellEnd"/>
+      <w:r>
+        <w:t xml:space="preserve"> </w:t>
+      </w:r>
+      <w:proofErr w:type="spellStart"/>
+      <w:r>
+        <w:t>inzien</w:t>
+      </w:r>
+      <w:proofErr w:type="spellEnd"/>
+    </w:p>
+    <w:p>
+      <w:r>
+        <w:pict>
+          <v:shape id="_x0000_i1034" type="#_x0000_t75" style="width:450pt;height:428.55pt">
+            <v:imagedata r:id="rId21" o:title="UC-15_ Statistieken over producten zien"/>
+          </v:shape>
+        </w:pict>
+      </w:r>
+    </w:p>
+    <w:p>
+      <w:pPr>
+        <w:rPr>
+          <w:sz w:val="32"/>
+          <w:szCs w:val="32"/>
+        </w:rPr>
+      </w:pPr>
+      <w:r>
+        <w:br w:type="page"/>
+      </w:r>
+    </w:p>
+    <w:p>
+      <w:pPr>
+        <w:pStyle w:val="Kop2"/>
+      </w:pPr>
+      <w:r>
+        <w:lastRenderedPageBreak/>
+        <w:t xml:space="preserve">UC-16: </w:t>
+      </w:r>
+      <w:proofErr w:type="spellStart"/>
+      <w:r>
+        <w:t>Bestel</w:t>
+      </w:r>
+      <w:proofErr w:type="spellEnd"/>
+      <w:r>
+        <w:t xml:space="preserve"> </w:t>
+      </w:r>
+      <w:proofErr w:type="spellStart"/>
+      <w:r>
+        <w:t>geschiedenis</w:t>
+      </w:r>
+      <w:proofErr w:type="spellEnd"/>
+      <w:r>
+        <w:t xml:space="preserve"> </w:t>
+      </w:r>
+      <w:proofErr w:type="spellStart"/>
+      <w:r>
+        <w:t>inzien</w:t>
+      </w:r>
+      <w:proofErr w:type="spellEnd"/>
+    </w:p>
+    <w:p>
+      <w:r>
+        <w:pict>
+          <v:shape id="_x0000_i1035" type="#_x0000_t75" style="width:450pt;height:428.55pt">
+            <v:imagedata r:id="rId22" o:title="UC-16_ Bestel geschiedenis inzien"/>
+          </v:shape>
+        </w:pict>
+      </w:r>
+    </w:p>
+    <w:p>
+      <w:pPr>
+        <w:rPr>
+          <w:sz w:val="32"/>
+          <w:szCs w:val="32"/>
+        </w:rPr>
+      </w:pPr>
+      <w:r>
+        <w:br w:type="page"/>
+      </w:r>
+    </w:p>
+    <w:p>
+      <w:pPr>
+        <w:pStyle w:val="Kop2"/>
+      </w:pPr>
+      <w:r>
+        <w:lastRenderedPageBreak/>
+        <w:t xml:space="preserve">UC-17: Status van </w:t>
+      </w:r>
+      <w:proofErr w:type="spellStart"/>
+      <w:r>
+        <w:t>bestelling</w:t>
+      </w:r>
+      <w:proofErr w:type="spellEnd"/>
+      <w:r>
+        <w:t xml:space="preserve"> </w:t>
+      </w:r>
+      <w:proofErr w:type="spellStart"/>
+      <w:r>
+        <w:t>zien</w:t>
+      </w:r>
+      <w:proofErr w:type="spellEnd"/>
+    </w:p>
+    <w:p>
+      <w:bookmarkStart w:id="16" w:name="_GoBack"/>
+      <w:bookmarkEnd w:id="16"/>
+      <w:r>
+        <w:pict>
+          <v:shape id="_x0000_i1036" type="#_x0000_t75" style="width:450pt;height:428.55pt">
+            <v:imagedata r:id="rId23" o:title="UC-17_ Status van bestelling zien"/>
+          </v:shape>
+        </w:pict>
+      </w:r>
+    </w:p>
+    <w:p>
+      <w:pPr>
+        <w:rPr>
+          <w:sz w:val="32"/>
+          <w:szCs w:val="32"/>
+        </w:rPr>
+      </w:pPr>
+      <w:r>
+        <w:br w:type="page"/>
+      </w:r>
+    </w:p>
+    <w:p>
+      <w:pPr>
+        <w:pStyle w:val="Kop2"/>
+      </w:pPr>
+      <w:r>
+        <w:lastRenderedPageBreak/>
+        <w:t xml:space="preserve">UC-18: </w:t>
+      </w:r>
+      <w:proofErr w:type="spellStart"/>
+      <w:r>
+        <w:t>Lijst</w:t>
+      </w:r>
+      <w:proofErr w:type="spellEnd"/>
+      <w:r>
+        <w:t xml:space="preserve"> van </w:t>
+      </w:r>
+      <w:proofErr w:type="spellStart"/>
+      <w:r>
+        <w:t>producten</w:t>
+      </w:r>
+      <w:proofErr w:type="spellEnd"/>
+      <w:r>
+        <w:t xml:space="preserve"> </w:t>
+      </w:r>
+      <w:proofErr w:type="spellStart"/>
+      <w:r>
+        <w:t>opslaan</w:t>
+      </w:r>
+      <w:proofErr w:type="spellEnd"/>
+    </w:p>
+    <w:p/>
+    <w:p>
+      <w:pPr>
+        <w:rPr>
+          <w:lang w:val="nl-NL"/>
+        </w:rPr>
+      </w:pPr>
+    </w:p>
     <w:sectPr>
-      <w:headerReference w:type="default" r:id="rId11"/>
-      <w:footerReference w:type="default" r:id="rId12"/>
-      <w:headerReference w:type="first" r:id="rId13"/>
-      <w:footerReference w:type="first" r:id="rId14"/>
+      <w:headerReference w:type="default" r:id="rId24"/>
+      <w:footerReference w:type="default" r:id="rId25"/>
+      <w:headerReference w:type="first" r:id="rId26"/>
+      <w:footerReference w:type="first" r:id="rId27"/>
       <w:pgSz w:w="12240" w:h="15840"/>
       <w:pgMar w:top="1440" w:right="1440" w:bottom="1440" w:left="1440" w:header="0" w:footer="708" w:gutter="0"/>
       <w:pgNumType w:start="1"/>
       <w:cols w:space="708"/>
-      <w:titlePg/>
+      <w:docGrid w:linePitch="299"/>
     </w:sectPr>
   </w:body>
 </w:document>
@@ -4572,12 +5339,11 @@
 
 <file path=word/footer1.xml><?xml version="1.0" encoding="utf-8"?>
 <w:ftr xmlns:wpc="http://schemas.microsoft.com/office/word/2010/wordprocessingCanvas" xmlns:mc="http://schemas.openxmlformats.org/markup-compatibility/2006" xmlns:o="urn:schemas-microsoft-com:office:office" xmlns:r="http://schemas.openxmlformats.org/officeDocument/2006/relationships" xmlns:m="http://schemas.openxmlformats.org/officeDocument/2006/math" xmlns:v="urn:schemas-microsoft-com:vml" xmlns:wp14="http://schemas.microsoft.com/office/word/2010/wordprocessingDrawing" xmlns:wp="http://schemas.openxmlformats.org/drawingml/2006/wordprocessingDrawing" xmlns:w10="urn:schemas-microsoft-com:office:word" xmlns:w="http://schemas.openxmlformats.org/wordprocessingml/2006/main" xmlns:w14="http://schemas.microsoft.com/office/word/2010/wordml" xmlns:w15="http://schemas.microsoft.com/office/word/2012/wordml" xmlns:wpg="http://schemas.microsoft.com/office/word/2010/wordprocessingGroup" xmlns:wpi="http://schemas.microsoft.com/office/word/2010/wordprocessingInk" xmlns:wne="http://schemas.microsoft.com/office/word/2006/wordml" xmlns:wps="http://schemas.microsoft.com/office/word/2010/wordprocessingShape" mc:Ignorable="w14 w15 wp14">
-  <w:p/>
   <w:tbl>
     <w:tblPr>
       <w:tblStyle w:val="a3"/>
-      <w:tblW w:w="9360" w:type="dxa"/>
-      <w:tblInd w:w="100" w:type="dxa"/>
+      <w:tblW w:w="6910" w:type="dxa"/>
+      <w:tblInd w:w="-10" w:type="dxa"/>
       <w:tblBorders>
         <w:top w:val="single" w:sz="8" w:space="0" w:color="000000"/>
         <w:left w:val="single" w:sz="8" w:space="0" w:color="000000"/>
@@ -4590,14 +5356,17 @@
       <w:tblLook w:val="0600" w:firstRow="0" w:lastRow="0" w:firstColumn="0" w:lastColumn="0" w:noHBand="1" w:noVBand="1"/>
     </w:tblPr>
     <w:tblGrid>
-      <w:gridCol w:w="1155"/>
-      <w:gridCol w:w="285"/>
-      <w:gridCol w:w="7920"/>
+      <w:gridCol w:w="851"/>
+      <w:gridCol w:w="220"/>
+      <w:gridCol w:w="5839"/>
     </w:tblGrid>
     <w:tr>
+      <w:trPr>
+        <w:trHeight w:val="86"/>
+      </w:trPr>
       <w:tc>
         <w:tcPr>
-          <w:tcW w:w="1155" w:type="dxa"/>
+          <w:tcW w:w="851" w:type="dxa"/>
           <w:tcBorders>
             <w:top w:val="single" w:sz="8" w:space="0" w:color="FFFFFF"/>
             <w:left w:val="single" w:sz="8" w:space="0" w:color="FFFFFF"/>
@@ -4632,7 +5401,7 @@
       </w:tc>
       <w:tc>
         <w:tcPr>
-          <w:tcW w:w="285" w:type="dxa"/>
+          <w:tcW w:w="220" w:type="dxa"/>
           <w:tcBorders>
             <w:top w:val="single" w:sz="8" w:space="0" w:color="FFFFFF"/>
             <w:left w:val="single" w:sz="8" w:space="0" w:color="FFFFFF"/>
@@ -4667,7 +5436,7 @@
       </w:tc>
       <w:tc>
         <w:tcPr>
-          <w:tcW w:w="7920" w:type="dxa"/>
+          <w:tcW w:w="5839" w:type="dxa"/>
           <w:tcBorders>
             <w:top w:val="single" w:sz="8" w:space="0" w:color="FFFFFF"/>
             <w:left w:val="single" w:sz="8" w:space="0" w:color="FFFFFF"/>
@@ -4702,9 +5471,12 @@
       </w:tc>
     </w:tr>
     <w:tr>
+      <w:trPr>
+        <w:trHeight w:val="80"/>
+      </w:trPr>
       <w:tc>
         <w:tcPr>
-          <w:tcW w:w="1155" w:type="dxa"/>
+          <w:tcW w:w="851" w:type="dxa"/>
           <w:tcBorders>
             <w:top w:val="single" w:sz="8" w:space="0" w:color="FFFFFF"/>
             <w:left w:val="single" w:sz="8" w:space="0" w:color="FFFFFF"/>
@@ -4739,7 +5511,7 @@
       </w:tc>
       <w:tc>
         <w:tcPr>
-          <w:tcW w:w="285" w:type="dxa"/>
+          <w:tcW w:w="220" w:type="dxa"/>
           <w:tcBorders>
             <w:top w:val="single" w:sz="8" w:space="0" w:color="FFFFFF"/>
             <w:left w:val="single" w:sz="8" w:space="0" w:color="FFFFFF"/>
@@ -4774,7 +5546,7 @@
       </w:tc>
       <w:tc>
         <w:tcPr>
-          <w:tcW w:w="7920" w:type="dxa"/>
+          <w:tcW w:w="5839" w:type="dxa"/>
           <w:tcBorders>
             <w:top w:val="single" w:sz="8" w:space="0" w:color="FFFFFF"/>
             <w:left w:val="single" w:sz="8" w:space="0" w:color="FFFFFF"/>
@@ -4809,9 +5581,12 @@
       </w:tc>
     </w:tr>
     <w:tr>
+      <w:trPr>
+        <w:trHeight w:val="249"/>
+      </w:trPr>
       <w:tc>
         <w:tcPr>
-          <w:tcW w:w="1155" w:type="dxa"/>
+          <w:tcW w:w="851" w:type="dxa"/>
           <w:tcBorders>
             <w:top w:val="single" w:sz="8" w:space="0" w:color="FFFFFF"/>
             <w:left w:val="single" w:sz="8" w:space="0" w:color="FFFFFF"/>
@@ -4846,7 +5621,7 @@
       </w:tc>
       <w:tc>
         <w:tcPr>
-          <w:tcW w:w="285" w:type="dxa"/>
+          <w:tcW w:w="220" w:type="dxa"/>
           <w:tcBorders>
             <w:top w:val="single" w:sz="8" w:space="0" w:color="FFFFFF"/>
             <w:left w:val="single" w:sz="8" w:space="0" w:color="FFFFFF"/>
@@ -4881,7 +5656,7 @@
       </w:tc>
       <w:tc>
         <w:tcPr>
-          <w:tcW w:w="7920" w:type="dxa"/>
+          <w:tcW w:w="5839" w:type="dxa"/>
           <w:tcBorders>
             <w:top w:val="single" w:sz="8" w:space="0" w:color="FFFFFF"/>
             <w:left w:val="single" w:sz="8" w:space="0" w:color="FFFFFF"/>
@@ -4912,7 +5687,59 @@
               <w:szCs w:val="16"/>
               <w:lang w:val="nl-NL"/>
             </w:rPr>
-            <w:t>Bram Brouwer; Jaap Jan van Hengel</w:t>
+            <w:t xml:space="preserve">Sophie van den Akker, </w:t>
+          </w:r>
+          <w:r>
+            <w:rPr>
+              <w:sz w:val="16"/>
+              <w:szCs w:val="16"/>
+              <w:lang w:val="nl-NL"/>
+            </w:rPr>
+            <w:t xml:space="preserve">Bram Brouwer; </w:t>
+          </w:r>
+          <w:proofErr w:type="spellStart"/>
+          <w:r>
+            <w:rPr>
+              <w:sz w:val="16"/>
+              <w:szCs w:val="16"/>
+              <w:lang w:val="nl-NL"/>
+            </w:rPr>
+            <w:t>Jinxi</w:t>
+          </w:r>
+          <w:proofErr w:type="spellEnd"/>
+          <w:r>
+            <w:rPr>
+              <w:sz w:val="16"/>
+              <w:szCs w:val="16"/>
+              <w:lang w:val="nl-NL"/>
+            </w:rPr>
+            <w:t xml:space="preserve"> </w:t>
+          </w:r>
+          <w:proofErr w:type="spellStart"/>
+          <w:r>
+            <w:rPr>
+              <w:sz w:val="16"/>
+              <w:szCs w:val="16"/>
+              <w:lang w:val="nl-NL"/>
+            </w:rPr>
+            <w:t>Cheng</w:t>
+          </w:r>
+          <w:proofErr w:type="spellEnd"/>
+          <w:r>
+            <w:rPr>
+              <w:sz w:val="16"/>
+              <w:szCs w:val="16"/>
+              <w:lang w:val="nl-NL"/>
+            </w:rPr>
+            <w:t xml:space="preserve"> en </w:t>
+          </w:r>
+          <w:r>
+            <w:rPr>
+              <w:sz w:val="16"/>
+              <w:szCs w:val="16"/>
+              <w:lang w:val="nl-NL"/>
+            </w:rPr>
+            <w:t>Jaap Jan van Hengel</w:t>
           </w:r>
         </w:p>
       </w:tc>
@@ -5055,7 +5882,21 @@
               <w:sz w:val="16"/>
               <w:szCs w:val="16"/>
             </w:rPr>
-            <w:t>2017-09-18</w:t>
+            <w:t>2017-10</w:t>
+          </w:r>
+          <w:r>
+            <w:rPr>
+              <w:sz w:val="16"/>
+              <w:szCs w:val="16"/>
+            </w:rPr>
+            <w:t>-</w:t>
+          </w:r>
+          <w:r>
+            <w:rPr>
+              <w:sz w:val="16"/>
+              <w:szCs w:val="16"/>
+            </w:rPr>
+            <w:t>24</w:t>
           </w:r>
         </w:p>
       </w:tc>
@@ -5162,7 +6003,7 @@
               <w:sz w:val="16"/>
               <w:szCs w:val="16"/>
             </w:rPr>
-            <w:t>Draft</w:t>
+            <w:t>In Progress</w:t>
           </w:r>
         </w:p>
       </w:tc>
@@ -5262,14 +6103,84 @@
             <w:rPr>
               <w:sz w:val="16"/>
               <w:szCs w:val="16"/>
+              <w:lang w:val="nl-NL"/>
             </w:rPr>
           </w:pPr>
           <w:r>
             <w:rPr>
               <w:sz w:val="16"/>
               <w:szCs w:val="16"/>
+              <w:lang w:val="nl-NL"/>
+            </w:rPr>
+            <w:t xml:space="preserve">Sophie van den Akker, </w:t>
+          </w:r>
+          <w:r>
+            <w:rPr>
+              <w:sz w:val="16"/>
+              <w:szCs w:val="16"/>
+              <w:lang w:val="nl-NL"/>
             </w:rPr>
             <w:t>Bram Brouwer</w:t>
+          </w:r>
+          <w:r>
+            <w:rPr>
+              <w:sz w:val="16"/>
+              <w:szCs w:val="16"/>
+              <w:lang w:val="nl-NL"/>
+            </w:rPr>
+            <w:t>,</w:t>
+          </w:r>
+          <w:r>
+            <w:rPr>
+              <w:sz w:val="16"/>
+              <w:szCs w:val="16"/>
+              <w:lang w:val="nl-NL"/>
+            </w:rPr>
+            <w:t xml:space="preserve"> </w:t>
+          </w:r>
+          <w:proofErr w:type="spellStart"/>
+          <w:r>
+            <w:rPr>
+              <w:sz w:val="16"/>
+              <w:szCs w:val="16"/>
+              <w:lang w:val="nl-NL"/>
+            </w:rPr>
+            <w:t>Jinxi</w:t>
+          </w:r>
+          <w:proofErr w:type="spellEnd"/>
+          <w:r>
+            <w:rPr>
+              <w:sz w:val="16"/>
+              <w:szCs w:val="16"/>
+              <w:lang w:val="nl-NL"/>
+            </w:rPr>
+            <w:t xml:space="preserve"> </w:t>
+          </w:r>
+          <w:proofErr w:type="spellStart"/>
+          <w:r>
+            <w:rPr>
+              <w:sz w:val="16"/>
+              <w:szCs w:val="16"/>
+              <w:lang w:val="nl-NL"/>
+            </w:rPr>
+            <w:t>Cheng</w:t>
+          </w:r>
+          <w:proofErr w:type="spellEnd"/>
+          <w:r>
+            <w:rPr>
+              <w:sz w:val="16"/>
+              <w:szCs w:val="16"/>
+              <w:lang w:val="nl-NL"/>
+            </w:rPr>
+            <w:t xml:space="preserve"> en</w:t>
+          </w:r>
+          <w:r>
+            <w:rPr>
+              <w:sz w:val="16"/>
+              <w:szCs w:val="16"/>
+              <w:lang w:val="nl-NL"/>
+            </w:rPr>
+            <w:t xml:space="preserve"> Jaap Jan van de Hengel </w:t>
           </w:r>
         </w:p>
       </w:tc>
@@ -5278,6 +6189,9 @@
   <w:p>
     <w:pPr>
       <w:spacing w:after="1440"/>
+      <w:rPr>
+        <w:lang w:val="nl-NL"/>
+      </w:rPr>
     </w:pPr>
   </w:p>
 </w:ftr>
@@ -5479,7 +6393,7 @@
               <w:sz w:val="16"/>
               <w:szCs w:val="16"/>
             </w:rPr>
-            <w:t>15</w:t>
+            <w:t>28</w:t>
           </w:r>
           <w:r>
             <w:rPr>
@@ -5522,7 +6436,7 @@
               <w:sz w:val="16"/>
               <w:szCs w:val="16"/>
             </w:rPr>
-            <w:t>15</w:t>
+            <w:t>28</w:t>
           </w:r>
           <w:r>
             <w:rPr>
@@ -5756,7 +6670,28 @@
               <w:sz w:val="16"/>
               <w:szCs w:val="16"/>
             </w:rPr>
-            <w:t>2017-09-18</w:t>
+            <w:t>2017-</w:t>
+          </w:r>
+          <w:r>
+            <w:rPr>
+              <w:sz w:val="16"/>
+              <w:szCs w:val="16"/>
+            </w:rPr>
+            <w:t>10</w:t>
+          </w:r>
+          <w:r>
+            <w:rPr>
+              <w:sz w:val="16"/>
+              <w:szCs w:val="16"/>
+            </w:rPr>
+            <w:t>-</w:t>
+          </w:r>
+          <w:r>
+            <w:rPr>
+              <w:sz w:val="16"/>
+              <w:szCs w:val="16"/>
+            </w:rPr>
+            <w:t>24</w:t>
           </w:r>
         </w:p>
       </w:tc>
@@ -5822,7 +6757,7 @@
   <w:latentStyles w:defLockedState="0" w:defUIPriority="99" w:defSemiHidden="0" w:defUnhideWhenUsed="0" w:defQFormat="0" w:count="371">
     <w:lsdException w:name="Normal" w:uiPriority="0" w:qFormat="1"/>
     <w:lsdException w:name="heading 1" w:uiPriority="9" w:qFormat="1"/>
-    <w:lsdException w:name="heading 2" w:semiHidden="1" w:uiPriority="9" w:unhideWhenUsed="1" w:qFormat="1"/>
+    <w:lsdException w:name="heading 2" w:semiHidden="1" w:uiPriority="0" w:unhideWhenUsed="1" w:qFormat="1"/>
     <w:lsdException w:name="heading 3" w:semiHidden="1" w:uiPriority="9" w:unhideWhenUsed="1" w:qFormat="1"/>
     <w:lsdException w:name="heading 4" w:semiHidden="1" w:uiPriority="9" w:unhideWhenUsed="1" w:qFormat="1"/>
     <w:lsdException w:name="heading 5" w:semiHidden="1" w:uiPriority="9" w:unhideWhenUsed="1" w:qFormat="1"/>
@@ -6432,7 +7367,571 @@
       </w:tblCellMar>
     </w:tblPr>
   </w:style>
+  <w:style w:type="paragraph" w:styleId="Koptekst">
+    <w:name w:val="header"/>
+    <w:basedOn w:val="Standaard"/>
+    <w:link w:val="KoptekstChar"/>
+    <w:uiPriority w:val="99"/>
+    <w:unhideWhenUsed/>
+    <w:rsid w:val="004136F3"/>
+    <w:pPr>
+      <w:tabs>
+        <w:tab w:val="center" w:pos="4513"/>
+        <w:tab w:val="right" w:pos="9026"/>
+      </w:tabs>
+      <w:spacing w:line="240" w:lineRule="auto"/>
+    </w:pPr>
+  </w:style>
+  <w:style w:type="character" w:customStyle="1" w:styleId="KoptekstChar">
+    <w:name w:val="Koptekst Char"/>
+    <w:basedOn w:val="Standaardalinea-lettertype"/>
+    <w:link w:val="Koptekst"/>
+    <w:uiPriority w:val="99"/>
+    <w:rsid w:val="004136F3"/>
+  </w:style>
+  <w:style w:type="paragraph" w:styleId="Voettekst">
+    <w:name w:val="footer"/>
+    <w:basedOn w:val="Standaard"/>
+    <w:link w:val="VoettekstChar"/>
+    <w:uiPriority w:val="99"/>
+    <w:unhideWhenUsed/>
+    <w:rsid w:val="004136F3"/>
+    <w:pPr>
+      <w:tabs>
+        <w:tab w:val="center" w:pos="4513"/>
+        <w:tab w:val="right" w:pos="9026"/>
+      </w:tabs>
+      <w:spacing w:line="240" w:lineRule="auto"/>
+    </w:pPr>
+  </w:style>
+  <w:style w:type="character" w:customStyle="1" w:styleId="VoettekstChar">
+    <w:name w:val="Voettekst Char"/>
+    <w:basedOn w:val="Standaardalinea-lettertype"/>
+    <w:link w:val="Voettekst"/>
+    <w:uiPriority w:val="99"/>
+    <w:rsid w:val="004136F3"/>
+  </w:style>
 </w:styles>
+</file>
+
+<file path=word/glossary/document.xml><?xml version="1.0" encoding="utf-8"?>
+<w:glossaryDocument xmlns:wpc="http://schemas.microsoft.com/office/word/2010/wordprocessingCanvas" xmlns:mc="http://schemas.openxmlformats.org/markup-compatibility/2006" xmlns:o="urn:schemas-microsoft-com:office:office" xmlns:r="http://schemas.openxmlformats.org/officeDocument/2006/relationships" xmlns:m="http://schemas.openxmlformats.org/officeDocument/2006/math" xmlns:v="urn:schemas-microsoft-com:vml" xmlns:wp14="http://schemas.microsoft.com/office/word/2010/wordprocessingDrawing" xmlns:wp="http://schemas.openxmlformats.org/drawingml/2006/wordprocessingDrawing" xmlns:w10="urn:schemas-microsoft-com:office:word" xmlns:w="http://schemas.openxmlformats.org/wordprocessingml/2006/main" xmlns:w14="http://schemas.microsoft.com/office/word/2010/wordml" xmlns:w15="http://schemas.microsoft.com/office/word/2012/wordml" xmlns:wpg="http://schemas.microsoft.com/office/word/2010/wordprocessingGroup" xmlns:wpi="http://schemas.microsoft.com/office/word/2010/wordprocessingInk" xmlns:wne="http://schemas.microsoft.com/office/word/2006/wordml" xmlns:wps="http://schemas.microsoft.com/office/word/2010/wordprocessingShape" mc:Ignorable="w14 w15 wp14"/>
+</file>
+
+<file path=word/glossary/fontTable.xml><?xml version="1.0" encoding="utf-8"?>
+<w:fonts xmlns:mc="http://schemas.openxmlformats.org/markup-compatibility/2006" xmlns:r="http://schemas.openxmlformats.org/officeDocument/2006/relationships" xmlns:w="http://schemas.openxmlformats.org/wordprocessingml/2006/main" xmlns:w14="http://schemas.microsoft.com/office/word/2010/wordml" xmlns:w15="http://schemas.microsoft.com/office/word/2012/wordml" mc:Ignorable="w14 w15">
+  <w:font w:name="Arial">
+    <w:panose1 w:val="020B0604020202020204"/>
+    <w:charset w:val="00"/>
+    <w:family w:val="swiss"/>
+    <w:pitch w:val="variable"/>
+    <w:sig w:usb0="E0002EFF" w:usb1="C0007843" w:usb2="00000009" w:usb3="00000000" w:csb0="000001FF" w:csb1="00000000"/>
+  </w:font>
+  <w:font w:name="Times New Roman">
+    <w:panose1 w:val="02020603050405020304"/>
+    <w:charset w:val="00"/>
+    <w:family w:val="roman"/>
+    <w:pitch w:val="variable"/>
+    <w:sig w:usb0="E0002EFF" w:usb1="C000785B" w:usb2="00000009" w:usb3="00000000" w:csb0="000001FF" w:csb1="00000000"/>
+  </w:font>
+  <w:font w:name="Calibri Light">
+    <w:panose1 w:val="020F0302020204030204"/>
+    <w:charset w:val="00"/>
+    <w:family w:val="swiss"/>
+    <w:pitch w:val="variable"/>
+    <w:sig w:usb0="E0002AFF" w:usb1="C000247B" w:usb2="00000009" w:usb3="00000000" w:csb0="000001FF" w:csb1="00000000"/>
+  </w:font>
+  <w:font w:name="Calibri">
+    <w:panose1 w:val="020F0502020204030204"/>
+    <w:charset w:val="00"/>
+    <w:family w:val="swiss"/>
+    <w:pitch w:val="variable"/>
+    <w:sig w:usb0="E0002AFF" w:usb1="C000247B" w:usb2="00000009" w:usb3="00000000" w:csb0="000001FF" w:csb1="00000000"/>
+  </w:font>
+</w:fonts>
+</file>
+
+<file path=word/glossary/settings.xml><?xml version="1.0" encoding="utf-8"?>
+<w:settings xmlns:mc="http://schemas.openxmlformats.org/markup-compatibility/2006" xmlns:o="urn:schemas-microsoft-com:office:office" xmlns:r="http://schemas.openxmlformats.org/officeDocument/2006/relationships" xmlns:m="http://schemas.openxmlformats.org/officeDocument/2006/math" xmlns:v="urn:schemas-microsoft-com:vml" xmlns:w10="urn:schemas-microsoft-com:office:word" xmlns:w="http://schemas.openxmlformats.org/wordprocessingml/2006/main" xmlns:w14="http://schemas.microsoft.com/office/word/2010/wordml" xmlns:w15="http://schemas.microsoft.com/office/word/2012/wordml" xmlns:sl="http://schemas.openxmlformats.org/schemaLibrary/2006/main" mc:Ignorable="w14 w15">
+  <w:view w:val="normal"/>
+  <w:defaultTabStop w:val="708"/>
+  <w:hyphenationZone w:val="425"/>
+  <w:characterSpacingControl w:val="doNotCompress"/>
+  <w:compat>
+    <w:useFELayout/>
+    <w:compatSetting w:name="compatibilityMode" w:uri="http://schemas.microsoft.com/office/word" w:val="15"/>
+    <w:compatSetting w:name="overrideTableStyleFontSizeAndJustification" w:uri="http://schemas.microsoft.com/office/word" w:val="1"/>
+    <w:compatSetting w:name="enableOpenTypeFeatures" w:uri="http://schemas.microsoft.com/office/word" w:val="1"/>
+    <w:compatSetting w:name="doNotFlipMirrorIndents" w:uri="http://schemas.microsoft.com/office/word" w:val="1"/>
+    <w:compatSetting w:name="differentiateMultirowTableHeaders" w:uri="http://schemas.microsoft.com/office/word" w:val="1"/>
+  </w:compat>
+  <w:rsids>
+    <w:rsidRoot w:val="00EC0020"/>
+    <w:rsid w:val="006010B7"/>
+    <w:rsid w:val="00EC0020"/>
+  </w:rsids>
+  <m:mathPr>
+    <m:mathFont m:val="Cambria Math"/>
+    <m:brkBin m:val="before"/>
+    <m:brkBinSub m:val="--"/>
+    <m:smallFrac m:val="0"/>
+    <m:dispDef/>
+    <m:lMargin m:val="0"/>
+    <m:rMargin m:val="0"/>
+    <m:defJc m:val="centerGroup"/>
+    <m:wrapIndent m:val="1440"/>
+    <m:intLim m:val="subSup"/>
+    <m:naryLim m:val="undOvr"/>
+  </m:mathPr>
+  <w:themeFontLang w:val="nl-NL"/>
+  <w:clrSchemeMapping w:bg1="light1" w:t1="dark1" w:bg2="light2" w:t2="dark2" w:accent1="accent1" w:accent2="accent2" w:accent3="accent3" w:accent4="accent4" w:accent5="accent5" w:accent6="accent6" w:hyperlink="hyperlink" w:followedHyperlink="followedHyperlink"/>
+  <w:decimalSymbol w:val="."/>
+  <w:listSeparator w:val=","/>
+  <w15:chartTrackingRefBased/>
+</w:settings>
+</file>
+
+<file path=word/glossary/styles.xml><?xml version="1.0" encoding="utf-8"?>
+<w:styles xmlns:mc="http://schemas.openxmlformats.org/markup-compatibility/2006" xmlns:r="http://schemas.openxmlformats.org/officeDocument/2006/relationships" xmlns:w="http://schemas.openxmlformats.org/wordprocessingml/2006/main" xmlns:w14="http://schemas.microsoft.com/office/word/2010/wordml" xmlns:w15="http://schemas.microsoft.com/office/word/2012/wordml" mc:Ignorable="w14 w15">
+  <w:docDefaults>
+    <w:rPrDefault>
+      <w:rPr>
+        <w:rFonts w:asciiTheme="minorHAnsi" w:eastAsiaTheme="minorEastAsia" w:hAnsiTheme="minorHAnsi" w:cstheme="minorBidi"/>
+        <w:sz w:val="22"/>
+        <w:szCs w:val="22"/>
+        <w:lang w:val="nl-NL" w:eastAsia="nl-NL" w:bidi="ar-SA"/>
+      </w:rPr>
+    </w:rPrDefault>
+    <w:pPrDefault>
+      <w:pPr>
+        <w:spacing w:after="160" w:line="259" w:lineRule="auto"/>
+      </w:pPr>
+    </w:pPrDefault>
+  </w:docDefaults>
+  <w:latentStyles w:defLockedState="0" w:defUIPriority="99" w:defSemiHidden="0" w:defUnhideWhenUsed="0" w:defQFormat="0" w:count="371">
+    <w:lsdException w:name="Normal" w:uiPriority="0" w:qFormat="1"/>
+    <w:lsdException w:name="heading 1" w:uiPriority="9" w:qFormat="1"/>
+    <w:lsdException w:name="heading 2" w:semiHidden="1" w:uiPriority="9" w:unhideWhenUsed="1" w:qFormat="1"/>
+    <w:lsdException w:name="heading 3" w:semiHidden="1" w:uiPriority="9" w:unhideWhenUsed="1" w:qFormat="1"/>
+    <w:lsdException w:name="heading 4" w:semiHidden="1" w:uiPriority="9" w:unhideWhenUsed="1" w:qFormat="1"/>
+    <w:lsdException w:name="heading 5" w:semiHidden="1" w:uiPriority="9" w:unhideWhenUsed="1" w:qFormat="1"/>
+    <w:lsdException w:name="heading 6" w:semiHidden="1" w:uiPriority="9" w:unhideWhenUsed="1" w:qFormat="1"/>
+    <w:lsdException w:name="heading 7" w:semiHidden="1" w:uiPriority="9" w:unhideWhenUsed="1" w:qFormat="1"/>
+    <w:lsdException w:name="heading 8" w:semiHidden="1" w:uiPriority="9" w:unhideWhenUsed="1" w:qFormat="1"/>
+    <w:lsdException w:name="heading 9" w:semiHidden="1" w:uiPriority="9" w:unhideWhenUsed="1" w:qFormat="1"/>
+    <w:lsdException w:name="index 1" w:semiHidden="1" w:unhideWhenUsed="1"/>
+    <w:lsdException w:name="index 2" w:semiHidden="1" w:unhideWhenUsed="1"/>
+    <w:lsdException w:name="index 3" w:semiHidden="1" w:unhideWhenUsed="1"/>
+    <w:lsdException w:name="index 4" w:semiHidden="1" w:unhideWhenUsed="1"/>
+    <w:lsdException w:name="index 5" w:semiHidden="1" w:unhideWhenUsed="1"/>
+    <w:lsdException w:name="index 6" w:semiHidden="1" w:unhideWhenUsed="1"/>
+    <w:lsdException w:name="index 7" w:semiHidden="1" w:unhideWhenUsed="1"/>
+    <w:lsdException w:name="index 8" w:semiHidden="1" w:unhideWhenUsed="1"/>
+    <w:lsdException w:name="index 9" w:semiHidden="1" w:unhideWhenUsed="1"/>
+    <w:lsdException w:name="toc 1" w:semiHidden="1" w:uiPriority="39" w:unhideWhenUsed="1"/>
+    <w:lsdException w:name="toc 2" w:semiHidden="1" w:uiPriority="39" w:unhideWhenUsed="1"/>
+    <w:lsdException w:name="toc 3" w:semiHidden="1" w:uiPriority="39" w:unhideWhenUsed="1"/>
+    <w:lsdException w:name="toc 4" w:semiHidden="1" w:uiPriority="39" w:unhideWhenUsed="1"/>
+    <w:lsdException w:name="toc 5" w:semiHidden="1" w:uiPriority="39" w:unhideWhenUsed="1"/>
+    <w:lsdException w:name="toc 6" w:semiHidden="1" w:uiPriority="39" w:unhideWhenUsed="1"/>
+    <w:lsdException w:name="toc 7" w:semiHidden="1" w:uiPriority="39" w:unhideWhenUsed="1"/>
+    <w:lsdException w:name="toc 8" w:semiHidden="1" w:uiPriority="39" w:unhideWhenUsed="1"/>
+    <w:lsdException w:name="toc 9" w:semiHidden="1" w:uiPriority="39" w:unhideWhenUsed="1"/>
+    <w:lsdException w:name="Normal Indent" w:semiHidden="1" w:unhideWhenUsed="1"/>
+    <w:lsdException w:name="footnote text" w:semiHidden="1" w:unhideWhenUsed="1"/>
+    <w:lsdException w:name="annotation text" w:semiHidden="1" w:unhideWhenUsed="1"/>
+    <w:lsdException w:name="header" w:semiHidden="1" w:unhideWhenUsed="1"/>
+    <w:lsdException w:name="footer" w:semiHidden="1" w:unhideWhenUsed="1"/>
+    <w:lsdException w:name="index heading" w:semiHidden="1" w:unhideWhenUsed="1"/>
+    <w:lsdException w:name="caption" w:semiHidden="1" w:uiPriority="35" w:unhideWhenUsed="1" w:qFormat="1"/>
+    <w:lsdException w:name="table of figures" w:semiHidden="1" w:unhideWhenUsed="1"/>
+    <w:lsdException w:name="envelope address" w:semiHidden="1" w:unhideWhenUsed="1"/>
+    <w:lsdException w:name="envelope return" w:semiHidden="1" w:unhideWhenUsed="1"/>
+    <w:lsdException w:name="footnote reference" w:semiHidden="1" w:unhideWhenUsed="1"/>
+    <w:lsdException w:name="annotation reference" w:semiHidden="1" w:unhideWhenUsed="1"/>
+    <w:lsdException w:name="line number" w:semiHidden="1" w:unhideWhenUsed="1"/>
+    <w:lsdException w:name="page number" w:semiHidden="1" w:unhideWhenUsed="1"/>
+    <w:lsdException w:name="endnote reference" w:semiHidden="1" w:unhideWhenUsed="1"/>
+    <w:lsdException w:name="endnote text" w:semiHidden="1" w:unhideWhenUsed="1"/>
+    <w:lsdException w:name="table of authorities" w:semiHidden="1" w:unhideWhenUsed="1"/>
+    <w:lsdException w:name="macro" w:semiHidden="1" w:unhideWhenUsed="1"/>
+    <w:lsdException w:name="toa heading" w:semiHidden="1" w:unhideWhenUsed="1"/>
+    <w:lsdException w:name="List" w:semiHidden="1" w:unhideWhenUsed="1"/>
+    <w:lsdException w:name="List Bullet" w:semiHidden="1" w:unhideWhenUsed="1"/>
+    <w:lsdException w:name="List Number" w:semiHidden="1" w:unhideWhenUsed="1"/>
+    <w:lsdException w:name="List 2" w:semiHidden="1" w:unhideWhenUsed="1"/>
+    <w:lsdException w:name="List 3" w:semiHidden="1" w:unhideWhenUsed="1"/>
+    <w:lsdException w:name="List 4" w:semiHidden="1" w:unhideWhenUsed="1"/>
+    <w:lsdException w:name="List 5" w:semiHidden="1" w:unhideWhenUsed="1"/>
+    <w:lsdException w:name="List Bullet 2" w:semiHidden="1" w:unhideWhenUsed="1"/>
+    <w:lsdException w:name="List Bullet 3" w:semiHidden="1" w:unhideWhenUsed="1"/>
+    <w:lsdException w:name="List Bullet 4" w:semiHidden="1" w:unhideWhenUsed="1"/>
+    <w:lsdException w:name="List Bullet 5" w:semiHidden="1" w:unhideWhenUsed="1"/>
+    <w:lsdException w:name="List Number 2" w:semiHidden="1" w:unhideWhenUsed="1"/>
+    <w:lsdException w:name="List Number 3" w:semiHidden="1" w:unhideWhenUsed="1"/>
+    <w:lsdException w:name="List Number 4" w:semiHidden="1" w:unhideWhenUsed="1"/>
+    <w:lsdException w:name="List Number 5" w:semiHidden="1" w:unhideWhenUsed="1"/>
+    <w:lsdException w:name="Title" w:uiPriority="10" w:qFormat="1"/>
+    <w:lsdException w:name="Closing" w:semiHidden="1" w:unhideWhenUsed="1"/>
+    <w:lsdException w:name="Signature" w:semiHidden="1" w:unhideWhenUsed="1"/>
+    <w:lsdException w:name="Default Paragraph Font" w:semiHidden="1" w:uiPriority="1" w:unhideWhenUsed="1"/>
+    <w:lsdException w:name="Body Text" w:semiHidden="1" w:unhideWhenUsed="1"/>
+    <w:lsdException w:name="Body Text Indent" w:semiHidden="1" w:unhideWhenUsed="1"/>
+    <w:lsdException w:name="List Continue" w:semiHidden="1" w:unhideWhenUsed="1"/>
+    <w:lsdException w:name="List Continue 2" w:semiHidden="1" w:unhideWhenUsed="1"/>
+    <w:lsdException w:name="List Continue 3" w:semiHidden="1" w:unhideWhenUsed="1"/>
+    <w:lsdException w:name="List Continue 4" w:semiHidden="1" w:unhideWhenUsed="1"/>
+    <w:lsdException w:name="List Continue 5" w:semiHidden="1" w:unhideWhenUsed="1"/>
+    <w:lsdException w:name="Message Header" w:semiHidden="1" w:unhideWhenUsed="1"/>
+    <w:lsdException w:name="Subtitle" w:uiPriority="11" w:qFormat="1"/>
+    <w:lsdException w:name="Salutation" w:semiHidden="1" w:unhideWhenUsed="1"/>
+    <w:lsdException w:name="Date" w:semiHidden="1" w:unhideWhenUsed="1"/>
+    <w:lsdException w:name="Body Text First Indent" w:semiHidden="1" w:unhideWhenUsed="1"/>
+    <w:lsdException w:name="Body Text First Indent 2" w:semiHidden="1" w:unhideWhenUsed="1"/>
+    <w:lsdException w:name="Note Heading" w:semiHidden="1" w:unhideWhenUsed="1"/>
+    <w:lsdException w:name="Body Text 2" w:semiHidden="1" w:unhideWhenUsed="1"/>
+    <w:lsdException w:name="Body Text 3" w:semiHidden="1" w:unhideWhenUsed="1"/>
+    <w:lsdException w:name="Body Text Indent 2" w:semiHidden="1" w:unhideWhenUsed="1"/>
+    <w:lsdException w:name="Body Text Indent 3" w:semiHidden="1" w:unhideWhenUsed="1"/>
+    <w:lsdException w:name="Block Text" w:semiHidden="1" w:unhideWhenUsed="1"/>
+    <w:lsdException w:name="Hyperlink" w:semiHidden="1" w:unhideWhenUsed="1"/>
+    <w:lsdException w:name="FollowedHyperlink" w:semiHidden="1" w:unhideWhenUsed="1"/>
+    <w:lsdException w:name="Strong" w:uiPriority="22" w:qFormat="1"/>
+    <w:lsdException w:name="Emphasis" w:uiPriority="20" w:qFormat="1"/>
+    <w:lsdException w:name="Document Map" w:semiHidden="1" w:unhideWhenUsed="1"/>
+    <w:lsdException w:name="Plain Text" w:semiHidden="1" w:unhideWhenUsed="1"/>
+    <w:lsdException w:name="E-mail Signature" w:semiHidden="1" w:unhideWhenUsed="1"/>
+    <w:lsdException w:name="HTML Top of Form" w:semiHidden="1" w:unhideWhenUsed="1"/>
+    <w:lsdException w:name="HTML Bottom of Form" w:semiHidden="1" w:unhideWhenUsed="1"/>
+    <w:lsdException w:name="Normal (Web)" w:semiHidden="1" w:unhideWhenUsed="1"/>
+    <w:lsdException w:name="HTML Acronym" w:semiHidden="1" w:unhideWhenUsed="1"/>
+    <w:lsdException w:name="HTML Address" w:semiHidden="1" w:unhideWhenUsed="1"/>
+    <w:lsdException w:name="HTML Cite" w:semiHidden="1" w:unhideWhenUsed="1"/>
+    <w:lsdException w:name="HTML Code" w:semiHidden="1" w:unhideWhenUsed="1"/>
+    <w:lsdException w:name="HTML Definition" w:semiHidden="1" w:unhideWhenUsed="1"/>
+    <w:lsdException w:name="HTML Keyboard" w:semiHidden="1" w:unhideWhenUsed="1"/>
+    <w:lsdException w:name="HTML Preformatted" w:semiHidden="1" w:unhideWhenUsed="1"/>
+    <w:lsdException w:name="HTML Sample" w:semiHidden="1" w:unhideWhenUsed="1"/>
+    <w:lsdException w:name="HTML Typewriter" w:semiHidden="1" w:unhideWhenUsed="1"/>
+    <w:lsdException w:name="HTML Variable" w:semiHidden="1" w:unhideWhenUsed="1"/>
+    <w:lsdException w:name="Normal Table" w:semiHidden="1" w:unhideWhenUsed="1"/>
+    <w:lsdException w:name="annotation subject" w:semiHidden="1" w:unhideWhenUsed="1"/>
+    <w:lsdException w:name="No List" w:semiHidden="1" w:unhideWhenUsed="1"/>
+    <w:lsdException w:name="Outline List 1" w:semiHidden="1" w:unhideWhenUsed="1"/>
+    <w:lsdException w:name="Outline List 2" w:semiHidden="1" w:unhideWhenUsed="1"/>
+    <w:lsdException w:name="Outline List 3" w:semiHidden="1" w:unhideWhenUsed="1"/>
+    <w:lsdException w:name="Table Simple 1" w:semiHidden="1" w:unhideWhenUsed="1"/>
+    <w:lsdException w:name="Table Simple 2" w:semiHidden="1" w:unhideWhenUsed="1"/>
+    <w:lsdException w:name="Table Simple 3" w:semiHidden="1" w:unhideWhenUsed="1"/>
+    <w:lsdException w:name="Table Classic 1" w:semiHidden="1" w:unhideWhenUsed="1"/>
+    <w:lsdException w:name="Table Classic 2" w:semiHidden="1" w:unhideWhenUsed="1"/>
+    <w:lsdException w:name="Table Classic 3" w:semiHidden="1" w:unhideWhenUsed="1"/>
+    <w:lsdException w:name="Table Classic 4" w:semiHidden="1" w:unhideWhenUsed="1"/>
+    <w:lsdException w:name="Table Colorful 1" w:semiHidden="1" w:unhideWhenUsed="1"/>
+    <w:lsdException w:name="Table Colorful 2" w:semiHidden="1" w:unhideWhenUsed="1"/>
+    <w:lsdException w:name="Table Colorful 3" w:semiHidden="1" w:unhideWhenUsed="1"/>
+    <w:lsdException w:name="Table Columns 1" w:semiHidden="1" w:unhideWhenUsed="1"/>
+    <w:lsdException w:name="Table Columns 2" w:semiHidden="1" w:unhideWhenUsed="1"/>
+    <w:lsdException w:name="Table Columns 3" w:semiHidden="1" w:unhideWhenUsed="1"/>
+    <w:lsdException w:name="Table Columns 4" w:semiHidden="1" w:unhideWhenUsed="1"/>
+    <w:lsdException w:name="Table Columns 5" w:semiHidden="1" w:unhideWhenUsed="1"/>
+    <w:lsdException w:name="Table Grid 1" w:semiHidden="1" w:unhideWhenUsed="1"/>
+    <w:lsdException w:name="Table Grid 2" w:semiHidden="1" w:unhideWhenUsed="1"/>
+    <w:lsdException w:name="Table Grid 3" w:semiHidden="1" w:unhideWhenUsed="1"/>
+    <w:lsdException w:name="Table Grid 4" w:semiHidden="1" w:unhideWhenUsed="1"/>
+    <w:lsdException w:name="Table Grid 5" w:semiHidden="1" w:unhideWhenUsed="1"/>
+    <w:lsdException w:name="Table Grid 6" w:semiHidden="1" w:unhideWhenUsed="1"/>
+    <w:lsdException w:name="Table Grid 7" w:semiHidden="1" w:unhideWhenUsed="1"/>
+    <w:lsdException w:name="Table Grid 8" w:semiHidden="1" w:unhideWhenUsed="1"/>
+    <w:lsdException w:name="Table List 1" w:semiHidden="1" w:unhideWhenUsed="1"/>
+    <w:lsdException w:name="Table List 2" w:semiHidden="1" w:unhideWhenUsed="1"/>
+    <w:lsdException w:name="Table List 3" w:semiHidden="1" w:unhideWhenUsed="1"/>
+    <w:lsdException w:name="Table List 4" w:semiHidden="1" w:unhideWhenUsed="1"/>
+    <w:lsdException w:name="Table List 5" w:semiHidden="1" w:unhideWhenUsed="1"/>
+    <w:lsdException w:name="Table List 6" w:semiHidden="1" w:unhideWhenUsed="1"/>
+    <w:lsdException w:name="Table List 7" w:semiHidden="1" w:unhideWhenUsed="1"/>
+    <w:lsdException w:name="Table List 8" w:semiHidden="1" w:unhideWhenUsed="1"/>
+    <w:lsdException w:name="Table 3D effects 1" w:semiHidden="1" w:unhideWhenUsed="1"/>
+    <w:lsdException w:name="Table 3D effects 2" w:semiHidden="1" w:unhideWhenUsed="1"/>
+    <w:lsdException w:name="Table 3D effects 3" w:semiHidden="1" w:unhideWhenUsed="1"/>
+    <w:lsdException w:name="Table Contemporary" w:semiHidden="1" w:unhideWhenUsed="1"/>
+    <w:lsdException w:name="Table Elegant" w:semiHidden="1" w:unhideWhenUsed="1"/>
+    <w:lsdException w:name="Table Professional" w:semiHidden="1" w:unhideWhenUsed="1"/>
+    <w:lsdException w:name="Table Subtle 1" w:semiHidden="1" w:unhideWhenUsed="1"/>
+    <w:lsdException w:name="Table Subtle 2" w:semiHidden="1" w:unhideWhenUsed="1"/>
+    <w:lsdException w:name="Table Web 1" w:semiHidden="1" w:unhideWhenUsed="1"/>
+    <w:lsdException w:name="Table Web 2" w:semiHidden="1" w:unhideWhenUsed="1"/>
+    <w:lsdException w:name="Table Web 3" w:semiHidden="1" w:unhideWhenUsed="1"/>
+    <w:lsdException w:name="Balloon Text" w:semiHidden="1" w:unhideWhenUsed="1"/>
+    <w:lsdException w:name="Table Grid" w:uiPriority="39"/>
+    <w:lsdException w:name="Table Theme" w:semiHidden="1" w:unhideWhenUsed="1"/>
+    <w:lsdException w:name="Placeholder Text" w:semiHidden="1"/>
+    <w:lsdException w:name="No Spacing" w:uiPriority="1" w:qFormat="1"/>
+    <w:lsdException w:name="Light Shading" w:uiPriority="60"/>
+    <w:lsdException w:name="Light List" w:uiPriority="61"/>
+    <w:lsdException w:name="Light Grid" w:uiPriority="62"/>
+    <w:lsdException w:name="Medium Shading 1" w:uiPriority="63"/>
+    <w:lsdException w:name="Medium Shading 2" w:uiPriority="64"/>
+    <w:lsdException w:name="Medium List 1" w:uiPriority="65"/>
+    <w:lsdException w:name="Medium List 2" w:uiPriority="66"/>
+    <w:lsdException w:name="Medium Grid 1" w:uiPriority="67"/>
+    <w:lsdException w:name="Medium Grid 2" w:uiPriority="68"/>
+    <w:lsdException w:name="Medium Grid 3" w:uiPriority="69"/>
+    <w:lsdException w:name="Dark List" w:uiPriority="70"/>
+    <w:lsdException w:name="Colorful Shading" w:uiPriority="71"/>
+    <w:lsdException w:name="Colorful List" w:uiPriority="72"/>
+    <w:lsdException w:name="Colorful Grid" w:uiPriority="73"/>
+    <w:lsdException w:name="Light Shading Accent 1" w:uiPriority="60"/>
+    <w:lsdException w:name="Light List Accent 1" w:uiPriority="61"/>
+    <w:lsdException w:name="Light Grid Accent 1" w:uiPriority="62"/>
+    <w:lsdException w:name="Medium Shading 1 Accent 1" w:uiPriority="63"/>
+    <w:lsdException w:name="Medium Shading 2 Accent 1" w:uiPriority="64"/>
+    <w:lsdException w:name="Medium List 1 Accent 1" w:uiPriority="65"/>
+    <w:lsdException w:name="Revision" w:semiHidden="1"/>
+    <w:lsdException w:name="List Paragraph" w:uiPriority="34" w:qFormat="1"/>
+    <w:lsdException w:name="Quote" w:uiPriority="29" w:qFormat="1"/>
+    <w:lsdException w:name="Intense Quote" w:uiPriority="30" w:qFormat="1"/>
+    <w:lsdException w:name="Medium List 2 Accent 1" w:uiPriority="66"/>
+    <w:lsdException w:name="Medium Grid 1 Accent 1" w:uiPriority="67"/>
+    <w:lsdException w:name="Medium Grid 2 Accent 1" w:uiPriority="68"/>
+    <w:lsdException w:name="Medium Grid 3 Accent 1" w:uiPriority="69"/>
+    <w:lsdException w:name="Dark List Accent 1" w:uiPriority="70"/>
+    <w:lsdException w:name="Colorful Shading Accent 1" w:uiPriority="71"/>
+    <w:lsdException w:name="Colorful List Accent 1" w:uiPriority="72"/>
+    <w:lsdException w:name="Colorful Grid Accent 1" w:uiPriority="73"/>
+    <w:lsdException w:name="Light Shading Accent 2" w:uiPriority="60"/>
+    <w:lsdException w:name="Light List Accent 2" w:uiPriority="61"/>
+    <w:lsdException w:name="Light Grid Accent 2" w:uiPriority="62"/>
+    <w:lsdException w:name="Medium Shading 1 Accent 2" w:uiPriority="63"/>
+    <w:lsdException w:name="Medium Shading 2 Accent 2" w:uiPriority="64"/>
+    <w:lsdException w:name="Medium List 1 Accent 2" w:uiPriority="65"/>
+    <w:lsdException w:name="Medium List 2 Accent 2" w:uiPriority="66"/>
+    <w:lsdException w:name="Medium Grid 1 Accent 2" w:uiPriority="67"/>
+    <w:lsdException w:name="Medium Grid 2 Accent 2" w:uiPriority="68"/>
+    <w:lsdException w:name="Medium Grid 3 Accent 2" w:uiPriority="69"/>
+    <w:lsdException w:name="Dark List Accent 2" w:uiPriority="70"/>
+    <w:lsdException w:name="Colorful Shading Accent 2" w:uiPriority="71"/>
+    <w:lsdException w:name="Colorful List Accent 2" w:uiPriority="72"/>
+    <w:lsdException w:name="Colorful Grid Accent 2" w:uiPriority="73"/>
+    <w:lsdException w:name="Light Shading Accent 3" w:uiPriority="60"/>
+    <w:lsdException w:name="Light List Accent 3" w:uiPriority="61"/>
+    <w:lsdException w:name="Light Grid Accent 3" w:uiPriority="62"/>
+    <w:lsdException w:name="Medium Shading 1 Accent 3" w:uiPriority="63"/>
+    <w:lsdException w:name="Medium Shading 2 Accent 3" w:uiPriority="64"/>
+    <w:lsdException w:name="Medium List 1 Accent 3" w:uiPriority="65"/>
+    <w:lsdException w:name="Medium List 2 Accent 3" w:uiPriority="66"/>
+    <w:lsdException w:name="Medium Grid 1 Accent 3" w:uiPriority="67"/>
+    <w:lsdException w:name="Medium Grid 2 Accent 3" w:uiPriority="68"/>
+    <w:lsdException w:name="Medium Grid 3 Accent 3" w:uiPriority="69"/>
+    <w:lsdException w:name="Dark List Accent 3" w:uiPriority="70"/>
+    <w:lsdException w:name="Colorful Shading Accent 3" w:uiPriority="71"/>
+    <w:lsdException w:name="Colorful List Accent 3" w:uiPriority="72"/>
+    <w:lsdException w:name="Colorful Grid Accent 3" w:uiPriority="73"/>
+    <w:lsdException w:name="Light Shading Accent 4" w:uiPriority="60"/>
+    <w:lsdException w:name="Light List Accent 4" w:uiPriority="61"/>
+    <w:lsdException w:name="Light Grid Accent 4" w:uiPriority="62"/>
+    <w:lsdException w:name="Medium Shading 1 Accent 4" w:uiPriority="63"/>
+    <w:lsdException w:name="Medium Shading 2 Accent 4" w:uiPriority="64"/>
+    <w:lsdException w:name="Medium List 1 Accent 4" w:uiPriority="65"/>
+    <w:lsdException w:name="Medium List 2 Accent 4" w:uiPriority="66"/>
+    <w:lsdException w:name="Medium Grid 1 Accent 4" w:uiPriority="67"/>
+    <w:lsdException w:name="Medium Grid 2 Accent 4" w:uiPriority="68"/>
+    <w:lsdException w:name="Medium Grid 3 Accent 4" w:uiPriority="69"/>
+    <w:lsdException w:name="Dark List Accent 4" w:uiPriority="70"/>
+    <w:lsdException w:name="Colorful Shading Accent 4" w:uiPriority="71"/>
+    <w:lsdException w:name="Colorful List Accent 4" w:uiPriority="72"/>
+    <w:lsdException w:name="Colorful Grid Accent 4" w:uiPriority="73"/>
+    <w:lsdException w:name="Light Shading Accent 5" w:uiPriority="60"/>
+    <w:lsdException w:name="Light List Accent 5" w:uiPriority="61"/>
+    <w:lsdException w:name="Light Grid Accent 5" w:uiPriority="62"/>
+    <w:lsdException w:name="Medium Shading 1 Accent 5" w:uiPriority="63"/>
+    <w:lsdException w:name="Medium Shading 2 Accent 5" w:uiPriority="64"/>
+    <w:lsdException w:name="Medium List 1 Accent 5" w:uiPriority="65"/>
+    <w:lsdException w:name="Medium List 2 Accent 5" w:uiPriority="66"/>
+    <w:lsdException w:name="Medium Grid 1 Accent 5" w:uiPriority="67"/>
+    <w:lsdException w:name="Medium Grid 2 Accent 5" w:uiPriority="68"/>
+    <w:lsdException w:name="Medium Grid 3 Accent 5" w:uiPriority="69"/>
+    <w:lsdException w:name="Dark List Accent 5" w:uiPriority="70"/>
+    <w:lsdException w:name="Colorful Shading Accent 5" w:uiPriority="71"/>
+    <w:lsdException w:name="Colorful List Accent 5" w:uiPriority="72"/>
+    <w:lsdException w:name="Colorful Grid Accent 5" w:uiPriority="73"/>
+    <w:lsdException w:name="Light Shading Accent 6" w:uiPriority="60"/>
+    <w:lsdException w:name="Light List Accent 6" w:uiPriority="61"/>
+    <w:lsdException w:name="Light Grid Accent 6" w:uiPriority="62"/>
+    <w:lsdException w:name="Medium Shading 1 Accent 6" w:uiPriority="63"/>
+    <w:lsdException w:name="Medium Shading 2 Accent 6" w:uiPriority="64"/>
+    <w:lsdException w:name="Medium List 1 Accent 6" w:uiPriority="65"/>
+    <w:lsdException w:name="Medium List 2 Accent 6" w:uiPriority="66"/>
+    <w:lsdException w:name="Medium Grid 1 Accent 6" w:uiPriority="67"/>
+    <w:lsdException w:name="Medium Grid 2 Accent 6" w:uiPriority="68"/>
+    <w:lsdException w:name="Medium Grid 3 Accent 6" w:uiPriority="69"/>
+    <w:lsdException w:name="Dark List Accent 6" w:uiPriority="70"/>
+    <w:lsdException w:name="Colorful Shading Accent 6" w:uiPriority="71"/>
+    <w:lsdException w:name="Colorful List Accent 6" w:uiPriority="72"/>
+    <w:lsdException w:name="Colorful Grid Accent 6" w:uiPriority="73"/>
+    <w:lsdException w:name="Subtle Emphasis" w:uiPriority="19" w:qFormat="1"/>
+    <w:lsdException w:name="Intense Emphasis" w:uiPriority="21" w:qFormat="1"/>
+    <w:lsdException w:name="Subtle Reference" w:uiPriority="31" w:qFormat="1"/>
+    <w:lsdException w:name="Intense Reference" w:uiPriority="32" w:qFormat="1"/>
+    <w:lsdException w:name="Book Title" w:uiPriority="33" w:qFormat="1"/>
+    <w:lsdException w:name="Bibliography" w:semiHidden="1" w:uiPriority="37" w:unhideWhenUsed="1"/>
+    <w:lsdException w:name="TOC Heading" w:semiHidden="1" w:uiPriority="39" w:unhideWhenUsed="1" w:qFormat="1"/>
+    <w:lsdException w:name="Plain Table 1" w:uiPriority="41"/>
+    <w:lsdException w:name="Plain Table 2" w:uiPriority="42"/>
+    <w:lsdException w:name="Plain Table 3" w:uiPriority="43"/>
+    <w:lsdException w:name="Plain Table 4" w:uiPriority="44"/>
+    <w:lsdException w:name="Plain Table 5" w:uiPriority="45"/>
+    <w:lsdException w:name="Grid Table Light" w:uiPriority="40"/>
+    <w:lsdException w:name="Grid Table 1 Light" w:uiPriority="46"/>
+    <w:lsdException w:name="Grid Table 2" w:uiPriority="47"/>
+    <w:lsdException w:name="Grid Table 3" w:uiPriority="48"/>
+    <w:lsdException w:name="Grid Table 4" w:uiPriority="49"/>
+    <w:lsdException w:name="Grid Table 5 Dark" w:uiPriority="50"/>
+    <w:lsdException w:name="Grid Table 6 Colorful" w:uiPriority="51"/>
+    <w:lsdException w:name="Grid Table 7 Colorful" w:uiPriority="52"/>
+    <w:lsdException w:name="Grid Table 1 Light Accent 1" w:uiPriority="46"/>
+    <w:lsdException w:name="Grid Table 2 Accent 1" w:uiPriority="47"/>
+    <w:lsdException w:name="Grid Table 3 Accent 1" w:uiPriority="48"/>
+    <w:lsdException w:name="Grid Table 4 Accent 1" w:uiPriority="49"/>
+    <w:lsdException w:name="Grid Table 5 Dark Accent 1" w:uiPriority="50"/>
+    <w:lsdException w:name="Grid Table 6 Colorful Accent 1" w:uiPriority="51"/>
+    <w:lsdException w:name="Grid Table 7 Colorful Accent 1" w:uiPriority="52"/>
+    <w:lsdException w:name="Grid Table 1 Light Accent 2" w:uiPriority="46"/>
+    <w:lsdException w:name="Grid Table 2 Accent 2" w:uiPriority="47"/>
+    <w:lsdException w:name="Grid Table 3 Accent 2" w:uiPriority="48"/>
+    <w:lsdException w:name="Grid Table 4 Accent 2" w:uiPriority="49"/>
+    <w:lsdException w:name="Grid Table 5 Dark Accent 2" w:uiPriority="50"/>
+    <w:lsdException w:name="Grid Table 6 Colorful Accent 2" w:uiPriority="51"/>
+    <w:lsdException w:name="Grid Table 7 Colorful Accent 2" w:uiPriority="52"/>
+    <w:lsdException w:name="Grid Table 1 Light Accent 3" w:uiPriority="46"/>
+    <w:lsdException w:name="Grid Table 2 Accent 3" w:uiPriority="47"/>
+    <w:lsdException w:name="Grid Table 3 Accent 3" w:uiPriority="48"/>
+    <w:lsdException w:name="Grid Table 4 Accent 3" w:uiPriority="49"/>
+    <w:lsdException w:name="Grid Table 5 Dark Accent 3" w:uiPriority="50"/>
+    <w:lsdException w:name="Grid Table 6 Colorful Accent 3" w:uiPriority="51"/>
+    <w:lsdException w:name="Grid Table 7 Colorful Accent 3" w:uiPriority="52"/>
+    <w:lsdException w:name="Grid Table 1 Light Accent 4" w:uiPriority="46"/>
+    <w:lsdException w:name="Grid Table 2 Accent 4" w:uiPriority="47"/>
+    <w:lsdException w:name="Grid Table 3 Accent 4" w:uiPriority="48"/>
+    <w:lsdException w:name="Grid Table 4 Accent 4" w:uiPriority="49"/>
+    <w:lsdException w:name="Grid Table 5 Dark Accent 4" w:uiPriority="50"/>
+    <w:lsdException w:name="Grid Table 6 Colorful Accent 4" w:uiPriority="51"/>
+    <w:lsdException w:name="Grid Table 7 Colorful Accent 4" w:uiPriority="52"/>
+    <w:lsdException w:name="Grid Table 1 Light Accent 5" w:uiPriority="46"/>
+    <w:lsdException w:name="Grid Table 2 Accent 5" w:uiPriority="47"/>
+    <w:lsdException w:name="Grid Table 3 Accent 5" w:uiPriority="48"/>
+    <w:lsdException w:name="Grid Table 4 Accent 5" w:uiPriority="49"/>
+    <w:lsdException w:name="Grid Table 5 Dark Accent 5" w:uiPriority="50"/>
+    <w:lsdException w:name="Grid Table 6 Colorful Accent 5" w:uiPriority="51"/>
+    <w:lsdException w:name="Grid Table 7 Colorful Accent 5" w:uiPriority="52"/>
+    <w:lsdException w:name="Grid Table 1 Light Accent 6" w:uiPriority="46"/>
+    <w:lsdException w:name="Grid Table 2 Accent 6" w:uiPriority="47"/>
+    <w:lsdException w:name="Grid Table 3 Accent 6" w:uiPriority="48"/>
+    <w:lsdException w:name="Grid Table 4 Accent 6" w:uiPriority="49"/>
+    <w:lsdException w:name="Grid Table 5 Dark Accent 6" w:uiPriority="50"/>
+    <w:lsdException w:name="Grid Table 6 Colorful Accent 6" w:uiPriority="51"/>
+    <w:lsdException w:name="Grid Table 7 Colorful Accent 6" w:uiPriority="52"/>
+    <w:lsdException w:name="List Table 1 Light" w:uiPriority="46"/>
+    <w:lsdException w:name="List Table 2" w:uiPriority="47"/>
+    <w:lsdException w:name="List Table 3" w:uiPriority="48"/>
+    <w:lsdException w:name="List Table 4" w:uiPriority="49"/>
+    <w:lsdException w:name="List Table 5 Dark" w:uiPriority="50"/>
+    <w:lsdException w:name="List Table 6 Colorful" w:uiPriority="51"/>
+    <w:lsdException w:name="List Table 7 Colorful" w:uiPriority="52"/>
+    <w:lsdException w:name="List Table 1 Light Accent 1" w:uiPriority="46"/>
+    <w:lsdException w:name="List Table 2 Accent 1" w:uiPriority="47"/>
+    <w:lsdException w:name="List Table 3 Accent 1" w:uiPriority="48"/>
+    <w:lsdException w:name="List Table 4 Accent 1" w:uiPriority="49"/>
+    <w:lsdException w:name="List Table 5 Dark Accent 1" w:uiPriority="50"/>
+    <w:lsdException w:name="List Table 6 Colorful Accent 1" w:uiPriority="51"/>
+    <w:lsdException w:name="List Table 7 Colorful Accent 1" w:uiPriority="52"/>
+    <w:lsdException w:name="List Table 1 Light Accent 2" w:uiPriority="46"/>
+    <w:lsdException w:name="List Table 2 Accent 2" w:uiPriority="47"/>
+    <w:lsdException w:name="List Table 3 Accent 2" w:uiPriority="48"/>
+    <w:lsdException w:name="List Table 4 Accent 2" w:uiPriority="49"/>
+    <w:lsdException w:name="List Table 5 Dark Accent 2" w:uiPriority="50"/>
+    <w:lsdException w:name="List Table 6 Colorful Accent 2" w:uiPriority="51"/>
+    <w:lsdException w:name="List Table 7 Colorful Accent 2" w:uiPriority="52"/>
+    <w:lsdException w:name="List Table 1 Light Accent 3" w:uiPriority="46"/>
+    <w:lsdException w:name="List Table 2 Accent 3" w:uiPriority="47"/>
+    <w:lsdException w:name="List Table 3 Accent 3" w:uiPriority="48"/>
+    <w:lsdException w:name="List Table 4 Accent 3" w:uiPriority="49"/>
+    <w:lsdException w:name="List Table 5 Dark Accent 3" w:uiPriority="50"/>
+    <w:lsdException w:name="List Table 6 Colorful Accent 3" w:uiPriority="51"/>
+    <w:lsdException w:name="List Table 7 Colorful Accent 3" w:uiPriority="52"/>
+    <w:lsdException w:name="List Table 1 Light Accent 4" w:uiPriority="46"/>
+    <w:lsdException w:name="List Table 2 Accent 4" w:uiPriority="47"/>
+    <w:lsdException w:name="List Table 3 Accent 4" w:uiPriority="48"/>
+    <w:lsdException w:name="List Table 4 Accent 4" w:uiPriority="49"/>
+    <w:lsdException w:name="List Table 5 Dark Accent 4" w:uiPriority="50"/>
+    <w:lsdException w:name="List Table 6 Colorful Accent 4" w:uiPriority="51"/>
+    <w:lsdException w:name="List Table 7 Colorful Accent 4" w:uiPriority="52"/>
+    <w:lsdException w:name="List Table 1 Light Accent 5" w:uiPriority="46"/>
+    <w:lsdException w:name="List Table 2 Accent 5" w:uiPriority="47"/>
+    <w:lsdException w:name="List Table 3 Accent 5" w:uiPriority="48"/>
+    <w:lsdException w:name="List Table 4 Accent 5" w:uiPriority="49"/>
+    <w:lsdException w:name="List Table 5 Dark Accent 5" w:uiPriority="50"/>
+    <w:lsdException w:name="List Table 6 Colorful Accent 5" w:uiPriority="51"/>
+    <w:lsdException w:name="List Table 7 Colorful Accent 5" w:uiPriority="52"/>
+    <w:lsdException w:name="List Table 1 Light Accent 6" w:uiPriority="46"/>
+    <w:lsdException w:name="List Table 2 Accent 6" w:uiPriority="47"/>
+    <w:lsdException w:name="List Table 3 Accent 6" w:uiPriority="48"/>
+    <w:lsdException w:name="List Table 4 Accent 6" w:uiPriority="49"/>
+    <w:lsdException w:name="List Table 5 Dark Accent 6" w:uiPriority="50"/>
+    <w:lsdException w:name="List Table 6 Colorful Accent 6" w:uiPriority="51"/>
+    <w:lsdException w:name="List Table 7 Colorful Accent 6" w:uiPriority="52"/>
+  </w:latentStyles>
+  <w:style w:type="paragraph" w:default="1" w:styleId="Standaard">
+    <w:name w:val="Normal"/>
+    <w:qFormat/>
+  </w:style>
+  <w:style w:type="character" w:default="1" w:styleId="Standaardalinea-lettertype">
+    <w:name w:val="Default Paragraph Font"/>
+    <w:uiPriority w:val="1"/>
+    <w:semiHidden/>
+    <w:unhideWhenUsed/>
+  </w:style>
+  <w:style w:type="table" w:default="1" w:styleId="Standaardtabel">
+    <w:name w:val="Normal Table"/>
+    <w:uiPriority w:val="99"/>
+    <w:semiHidden/>
+    <w:unhideWhenUsed/>
+    <w:tblPr>
+      <w:tblInd w:w="0" w:type="dxa"/>
+      <w:tblCellMar>
+        <w:top w:w="0" w:type="dxa"/>
+        <w:left w:w="108" w:type="dxa"/>
+        <w:bottom w:w="0" w:type="dxa"/>
+        <w:right w:w="108" w:type="dxa"/>
+      </w:tblCellMar>
+    </w:tblPr>
+  </w:style>
+  <w:style w:type="numbering" w:default="1" w:styleId="Geenlijst">
+    <w:name w:val="No List"/>
+    <w:uiPriority w:val="99"/>
+    <w:semiHidden/>
+    <w:unhideWhenUsed/>
+  </w:style>
+  <w:style w:type="paragraph" w:customStyle="1" w:styleId="B0BB4A2C7144446E857789AAFBAF67D1">
+    <w:name w:val="B0BB4A2C7144446E857789AAFBAF67D1"/>
+    <w:rsid w:val="00EC0020"/>
+  </w:style>
+  <w:style w:type="paragraph" w:customStyle="1" w:styleId="5E2CC8B48CD9490FB35CA73CDAD85394">
+    <w:name w:val="5E2CC8B48CD9490FB35CA73CDAD85394"/>
+    <w:rsid w:val="00EC0020"/>
+  </w:style>
+  <w:style w:type="paragraph" w:customStyle="1" w:styleId="FFC62FFE9FA2402D8661CD2D3BFBA1DF">
+    <w:name w:val="FFC62FFE9FA2402D8661CD2D3BFBA1DF"/>
+    <w:rsid w:val="00EC0020"/>
+  </w:style>
+</w:styles>
+</file>
+
+<file path=word/glossary/webSettings.xml><?xml version="1.0" encoding="utf-8"?>
+<w:webSettings xmlns:mc="http://schemas.openxmlformats.org/markup-compatibility/2006" xmlns:r="http://schemas.openxmlformats.org/officeDocument/2006/relationships" xmlns:w="http://schemas.openxmlformats.org/wordprocessingml/2006/main" xmlns:w14="http://schemas.microsoft.com/office/word/2010/wordml" xmlns:w15="http://schemas.microsoft.com/office/word/2012/wordml" mc:Ignorable="w14 w15">
+  <w:optimizeForBrowser/>
+  <w:allowPNG/>
+</w:webSettings>
 </file>
 
 <file path=word/theme/theme1.xml><?xml version="1.0" encoding="utf-8"?>

</xml_diff>

<commit_message>
Minor update 29 on use case
</commit_message>
<xml_diff>
--- a/Doing/Project56 - Use Case Specification.docx
+++ b/Doing/Project56 - Use Case Specification.docx
@@ -20,8 +20,13 @@
       </w:pPr>
       <w:bookmarkStart w:id="1" w:name="_30j0zll" w:colFirst="0" w:colLast="0"/>
       <w:bookmarkEnd w:id="1"/>
-      <w:r>
-        <w:t>Webshop “</w:t>
+      <w:proofErr w:type="spellStart"/>
+      <w:r>
+        <w:t>Webshop</w:t>
+      </w:r>
+      <w:proofErr w:type="spellEnd"/>
+      <w:r>
+        <w:t xml:space="preserve"> “</w:t>
       </w:r>
       <w:r>
         <w:t>Project56</w:t>
@@ -37,8 +42,13 @@
       </w:pPr>
       <w:bookmarkStart w:id="2" w:name="_1fob9te" w:colFirst="0" w:colLast="0"/>
       <w:bookmarkEnd w:id="2"/>
-      <w:r>
-        <w:t>Hogeschool Rotterdam</w:t>
+      <w:proofErr w:type="spellStart"/>
+      <w:r>
+        <w:t>Hogeschool</w:t>
+      </w:r>
+      <w:proofErr w:type="spellEnd"/>
+      <w:r>
+        <w:t xml:space="preserve"> Rotterdam</w:t>
       </w:r>
     </w:p>
     <w:p>
@@ -92,111 +102,64 @@
           <w:r>
             <w:fldChar w:fldCharType="separate"/>
           </w:r>
-          <w:bookmarkStart w:id="4" w:name="_GoBack"/>
-          <w:bookmarkEnd w:id="4"/>
-          <w:r>
-            <w:rPr>
-              <w:rStyle w:val="Hyperlink"/>
-              <w:noProof/>
-            </w:rPr>
-            <w:fldChar w:fldCharType="begin"/>
-          </w:r>
-          <w:r>
-            <w:rPr>
-              <w:rStyle w:val="Hyperlink"/>
-              <w:noProof/>
-            </w:rPr>
-            <w:instrText xml:space="preserve"> </w:instrText>
-          </w:r>
-          <w:r>
-            <w:rPr>
-              <w:noProof/>
-            </w:rPr>
-            <w:instrText>HYPERLINK \l "_Toc497322144"</w:instrText>
-          </w:r>
-          <w:r>
-            <w:rPr>
-              <w:rStyle w:val="Hyperlink"/>
-              <w:noProof/>
-            </w:rPr>
-            <w:instrText xml:space="preserve"> </w:instrText>
-          </w:r>
-          <w:r>
-            <w:rPr>
-              <w:rStyle w:val="Hyperlink"/>
-              <w:noProof/>
-            </w:rPr>
-          </w:r>
-          <w:r>
-            <w:rPr>
-              <w:rStyle w:val="Hyperlink"/>
-              <w:noProof/>
-            </w:rPr>
-            <w:fldChar w:fldCharType="separate"/>
-          </w:r>
-          <w:r>
-            <w:rPr>
-              <w:rStyle w:val="Hyperlink"/>
-              <w:noProof/>
-              <w:lang w:val="nl-NL"/>
-            </w:rPr>
-            <w:t>Introduction</w:t>
-          </w:r>
-          <w:r>
-            <w:rPr>
-              <w:noProof/>
-              <w:webHidden/>
-            </w:rPr>
-            <w:tab/>
-          </w:r>
-          <w:r>
-            <w:rPr>
-              <w:noProof/>
-              <w:webHidden/>
-            </w:rPr>
-            <w:fldChar w:fldCharType="begin"/>
-          </w:r>
-          <w:r>
-            <w:rPr>
-              <w:noProof/>
-              <w:webHidden/>
-            </w:rPr>
-            <w:instrText xml:space="preserve"> PAGEREF _Toc497322144 \h </w:instrText>
-          </w:r>
-          <w:r>
-            <w:rPr>
-              <w:noProof/>
-              <w:webHidden/>
-            </w:rPr>
-          </w:r>
-          <w:r>
-            <w:rPr>
-              <w:noProof/>
-              <w:webHidden/>
-            </w:rPr>
-            <w:fldChar w:fldCharType="separate"/>
-          </w:r>
-          <w:r>
-            <w:rPr>
-              <w:noProof/>
-              <w:webHidden/>
-            </w:rPr>
-            <w:t>3</w:t>
-          </w:r>
-          <w:r>
-            <w:rPr>
-              <w:noProof/>
-              <w:webHidden/>
-            </w:rPr>
-            <w:fldChar w:fldCharType="end"/>
-          </w:r>
-          <w:r>
-            <w:rPr>
-              <w:rStyle w:val="Hyperlink"/>
-              <w:noProof/>
-            </w:rPr>
-            <w:fldChar w:fldCharType="end"/>
-          </w:r>
+          <w:hyperlink w:anchor="_Toc497322144" w:history="1">
+            <w:r>
+              <w:rPr>
+                <w:rStyle w:val="Hyperlink"/>
+                <w:noProof/>
+                <w:lang w:val="nl-NL"/>
+              </w:rPr>
+              <w:t>Introduction</w:t>
+            </w:r>
+            <w:r>
+              <w:rPr>
+                <w:noProof/>
+                <w:webHidden/>
+              </w:rPr>
+              <w:tab/>
+            </w:r>
+            <w:r>
+              <w:rPr>
+                <w:noProof/>
+                <w:webHidden/>
+              </w:rPr>
+              <w:fldChar w:fldCharType="begin"/>
+            </w:r>
+            <w:r>
+              <w:rPr>
+                <w:noProof/>
+                <w:webHidden/>
+              </w:rPr>
+              <w:instrText xml:space="preserve"> PAGEREF _Toc497322144 \h </w:instrText>
+            </w:r>
+            <w:r>
+              <w:rPr>
+                <w:noProof/>
+                <w:webHidden/>
+              </w:rPr>
+            </w:r>
+            <w:r>
+              <w:rPr>
+                <w:noProof/>
+                <w:webHidden/>
+              </w:rPr>
+              <w:fldChar w:fldCharType="separate"/>
+            </w:r>
+            <w:r>
+              <w:rPr>
+                <w:noProof/>
+                <w:webHidden/>
+              </w:rPr>
+              <w:t>3</w:t>
+            </w:r>
+            <w:r>
+              <w:rPr>
+                <w:noProof/>
+                <w:webHidden/>
+              </w:rPr>
+              <w:fldChar w:fldCharType="end"/>
+            </w:r>
+          </w:hyperlink>
         </w:p>
         <w:p>
           <w:pPr>
@@ -2072,7 +2035,8 @@
           <w:lang w:val="nl-NL"/>
         </w:rPr>
       </w:pPr>
-      <w:bookmarkStart w:id="5" w:name="_Toc497322144"/>
+      <w:bookmarkStart w:id="4" w:name="_Toc497322144"/>
+      <w:proofErr w:type="spellStart"/>
       <w:r>
         <w:rPr>
           <w:lang w:val="nl-NL"/>
@@ -2080,21 +2044,152 @@
         <w:lastRenderedPageBreak/>
         <w:t>Introduction</w:t>
       </w:r>
+      <w:bookmarkEnd w:id="4"/>
+      <w:proofErr w:type="spellEnd"/>
+    </w:p>
+    <w:p>
+      <w:pPr>
+        <w:pStyle w:val="Kop2"/>
+        <w:rPr>
+          <w:lang w:val="nl-NL"/>
+        </w:rPr>
+      </w:pPr>
+      <w:bookmarkStart w:id="5" w:name="_Toc497322145"/>
+      <w:proofErr w:type="spellStart"/>
+      <w:r>
+        <w:rPr>
+          <w:lang w:val="nl-NL"/>
+        </w:rPr>
+        <w:t>Purpose</w:t>
+      </w:r>
+      <w:proofErr w:type="spellEnd"/>
+      <w:r>
+        <w:rPr>
+          <w:lang w:val="nl-NL"/>
+        </w:rPr>
+        <w:t xml:space="preserve"> of </w:t>
+      </w:r>
+      <w:proofErr w:type="spellStart"/>
+      <w:r>
+        <w:rPr>
+          <w:lang w:val="nl-NL"/>
+        </w:rPr>
+        <w:t>this</w:t>
+      </w:r>
+      <w:proofErr w:type="spellEnd"/>
+      <w:r>
+        <w:rPr>
+          <w:lang w:val="nl-NL"/>
+        </w:rPr>
+        <w:t xml:space="preserve"> document</w:t>
+      </w:r>
       <w:bookmarkEnd w:id="5"/>
     </w:p>
     <w:p>
       <w:pPr>
+        <w:rPr>
+          <w:lang w:val="nl-NL"/>
+        </w:rPr>
+      </w:pPr>
+      <w:r>
+        <w:rPr>
+          <w:lang w:val="nl-NL"/>
+        </w:rPr>
+        <w:t>Dit document dient als referentie materia</w:t>
+      </w:r>
+      <w:r>
+        <w:rPr>
+          <w:lang w:val="nl-NL"/>
+        </w:rPr>
+        <w:t>a</w:t>
+      </w:r>
+      <w:r>
+        <w:rPr>
+          <w:lang w:val="nl-NL"/>
+        </w:rPr>
+        <w:t xml:space="preserve">l voor de webshop “Project56”. </w:t>
+      </w:r>
+      <w:r>
+        <w:rPr>
+          <w:lang w:val="nl-NL"/>
+        </w:rPr>
+        <w:t xml:space="preserve">In dit document zijn de </w:t>
+      </w:r>
+      <w:proofErr w:type="spellStart"/>
+      <w:r>
+        <w:rPr>
+          <w:lang w:val="nl-NL"/>
+        </w:rPr>
+        <w:t>requirements</w:t>
+      </w:r>
+      <w:proofErr w:type="spellEnd"/>
+      <w:r>
+        <w:rPr>
+          <w:lang w:val="nl-NL"/>
+        </w:rPr>
+        <w:t xml:space="preserve"> overzichtelijk uitgewerkt in </w:t>
+      </w:r>
+      <w:proofErr w:type="spellStart"/>
+      <w:r>
+        <w:rPr>
+          <w:lang w:val="nl-NL"/>
+        </w:rPr>
+        <w:t>use</w:t>
+      </w:r>
+      <w:proofErr w:type="spellEnd"/>
+      <w:r>
+        <w:rPr>
+          <w:lang w:val="nl-NL"/>
+        </w:rPr>
+        <w:t xml:space="preserve"> cases.</w:t>
+      </w:r>
+    </w:p>
+    <w:p>
+      <w:pPr>
+        <w:rPr>
+          <w:lang w:val="nl-NL"/>
+        </w:rPr>
+      </w:pPr>
+      <w:r>
+        <w:rPr>
+          <w:lang w:val="nl-NL"/>
+        </w:rPr>
+        <w:t xml:space="preserve">Hierdoor is het voor zowel de product </w:t>
+      </w:r>
+      <w:proofErr w:type="spellStart"/>
+      <w:r>
+        <w:rPr>
+          <w:lang w:val="nl-NL"/>
+        </w:rPr>
+        <w:t>owner</w:t>
+      </w:r>
+      <w:proofErr w:type="spellEnd"/>
+      <w:r>
+        <w:rPr>
+          <w:lang w:val="nl-NL"/>
+        </w:rPr>
+        <w:t xml:space="preserve"> als voor de ontwikkelaars overzichtelijk wat de webshop moet kunnen </w:t>
+      </w:r>
+      <w:r>
+        <w:rPr>
+          <w:lang w:val="nl-NL"/>
+        </w:rPr>
+        <w:t>doen en hoe de webshop zich moet gedragen bij input van buiten het systeem.</w:t>
+      </w:r>
+    </w:p>
+    <w:p>
+      <w:pPr>
         <w:pStyle w:val="Kop2"/>
         <w:rPr>
           <w:lang w:val="nl-NL"/>
         </w:rPr>
       </w:pPr>
-      <w:bookmarkStart w:id="6" w:name="_Toc497322145"/>
-      <w:r>
-        <w:rPr>
-          <w:lang w:val="nl-NL"/>
-        </w:rPr>
-        <w:t>Purpose of this document</w:t>
+      <w:bookmarkStart w:id="6" w:name="_Toc497322146"/>
+      <w:r>
+        <w:rPr>
+          <w:lang w:val="nl-NL"/>
+        </w:rPr>
+        <w:t>Scope</w:t>
       </w:r>
       <w:bookmarkEnd w:id="6"/>
     </w:p>
@@ -2108,183 +2203,181 @@
         <w:rPr>
           <w:lang w:val="nl-NL"/>
         </w:rPr>
-        <w:t>Dit document dient als referentie materia</w:t>
-      </w:r>
-      <w:r>
-        <w:rPr>
-          <w:lang w:val="nl-NL"/>
-        </w:rPr>
-        <w:t>a</w:t>
-      </w:r>
-      <w:r>
-        <w:rPr>
-          <w:lang w:val="nl-NL"/>
-        </w:rPr>
-        <w:t xml:space="preserve">l voor de webshop “Project56”. </w:t>
-      </w:r>
-      <w:r>
-        <w:rPr>
-          <w:lang w:val="nl-NL"/>
-        </w:rPr>
-        <w:t>In dit document zijn de requirements overzichtelijk uitgewerkt in use cases.</w:t>
-      </w:r>
-    </w:p>
-    <w:p>
-      <w:pPr>
-        <w:rPr>
-          <w:lang w:val="nl-NL"/>
-        </w:rPr>
-      </w:pPr>
-      <w:r>
-        <w:rPr>
-          <w:lang w:val="nl-NL"/>
-        </w:rPr>
-        <w:t xml:space="preserve">Hierdoor is het voor zowel de product owner als voor de ontwikkelaars overzichtelijk wat de webshop moet kunnen </w:t>
-      </w:r>
-      <w:r>
-        <w:rPr>
-          <w:lang w:val="nl-NL"/>
-        </w:rPr>
-        <w:t>doen en hoe de webshop zich moet gedragen bij input van buiten het systeem.</w:t>
+        <w:t xml:space="preserve">Het doel van dit document is ter ondersteuning en toepassing van de </w:t>
+      </w:r>
+      <w:r>
+        <w:rPr>
+          <w:lang w:val="nl-NL"/>
+        </w:rPr>
+        <w:t>document “</w:t>
+      </w:r>
+      <w:r>
+        <w:rPr>
+          <w:lang w:val="nl-NL"/>
+        </w:rPr>
+        <w:t xml:space="preserve">Project56 - Systems </w:t>
+      </w:r>
+      <w:proofErr w:type="spellStart"/>
+      <w:r>
+        <w:rPr>
+          <w:lang w:val="nl-NL"/>
+        </w:rPr>
+        <w:t>Requirements</w:t>
+      </w:r>
+      <w:proofErr w:type="spellEnd"/>
+      <w:r>
+        <w:rPr>
+          <w:lang w:val="nl-NL"/>
+        </w:rPr>
+        <w:t xml:space="preserve"> </w:t>
+      </w:r>
+      <w:proofErr w:type="spellStart"/>
+      <w:r>
+        <w:rPr>
+          <w:lang w:val="nl-NL"/>
+        </w:rPr>
+        <w:t>Specification</w:t>
+      </w:r>
+      <w:proofErr w:type="spellEnd"/>
+      <w:r>
+        <w:rPr>
+          <w:lang w:val="nl-NL"/>
+        </w:rPr>
+        <w:t>”.</w:t>
+      </w:r>
+    </w:p>
+    <w:p>
+      <w:pPr>
+        <w:rPr>
+          <w:lang w:val="nl-NL"/>
+        </w:rPr>
+      </w:pPr>
+      <w:r>
+        <w:rPr>
+          <w:lang w:val="nl-NL"/>
+        </w:rPr>
+        <w:t>Beide gaan over het opzetten van een webshop, waarbij de documenten toepassingen</w:t>
+      </w:r>
+      <w:r>
+        <w:rPr>
+          <w:lang w:val="nl-NL"/>
+        </w:rPr>
+        <w:t>, gedrag</w:t>
+      </w:r>
+      <w:r>
+        <w:rPr>
+          <w:lang w:val="nl-NL"/>
+        </w:rPr>
+        <w:t xml:space="preserve"> grenzen en </w:t>
+      </w:r>
+      <w:proofErr w:type="spellStart"/>
+      <w:r>
+        <w:rPr>
+          <w:lang w:val="nl-NL"/>
+        </w:rPr>
+        <w:t>requirements</w:t>
+      </w:r>
+      <w:proofErr w:type="spellEnd"/>
+      <w:r>
+        <w:rPr>
+          <w:lang w:val="nl-NL"/>
+        </w:rPr>
+        <w:t xml:space="preserve"> </w:t>
+      </w:r>
+      <w:r>
+        <w:rPr>
+          <w:lang w:val="nl-NL"/>
+        </w:rPr>
+        <w:t xml:space="preserve">van het systeem </w:t>
+      </w:r>
+      <w:r>
+        <w:rPr>
+          <w:lang w:val="nl-NL"/>
+        </w:rPr>
+        <w:t>weergeven.</w:t>
       </w:r>
     </w:p>
     <w:p>
       <w:pPr>
         <w:pStyle w:val="Kop2"/>
-        <w:rPr>
-          <w:lang w:val="nl-NL"/>
-        </w:rPr>
-      </w:pPr>
-      <w:bookmarkStart w:id="7" w:name="_Toc497322146"/>
-      <w:r>
-        <w:rPr>
-          <w:lang w:val="nl-NL"/>
-        </w:rPr>
-        <w:t>Scope</w:t>
+      </w:pPr>
+      <w:bookmarkStart w:id="7" w:name="_Toc497322147"/>
+      <w:r>
+        <w:t>References</w:t>
       </w:r>
       <w:bookmarkEnd w:id="7"/>
     </w:p>
-    <w:p>
-      <w:pPr>
-        <w:rPr>
-          <w:lang w:val="nl-NL"/>
-        </w:rPr>
-      </w:pPr>
-      <w:r>
-        <w:rPr>
-          <w:lang w:val="nl-NL"/>
-        </w:rPr>
-        <w:t xml:space="preserve">Het doel van dit document is ter ondersteuning en toepassing van de </w:t>
-      </w:r>
-      <w:r>
-        <w:rPr>
-          <w:lang w:val="nl-NL"/>
-        </w:rPr>
-        <w:t>document “</w:t>
-      </w:r>
-      <w:r>
-        <w:rPr>
-          <w:lang w:val="nl-NL"/>
-        </w:rPr>
-        <w:t>Project56 - Systems Requirements Specification</w:t>
-      </w:r>
-      <w:r>
-        <w:rPr>
-          <w:lang w:val="nl-NL"/>
-        </w:rPr>
-        <w:t>”.</w:t>
-      </w:r>
-    </w:p>
-    <w:p>
-      <w:pPr>
-        <w:rPr>
-          <w:lang w:val="nl-NL"/>
-        </w:rPr>
-      </w:pPr>
-      <w:r>
-        <w:rPr>
-          <w:lang w:val="nl-NL"/>
-        </w:rPr>
-        <w:t>Beide gaan over het opzetten van een webshop, waarbij de documenten toepassingen</w:t>
-      </w:r>
-      <w:r>
-        <w:rPr>
-          <w:lang w:val="nl-NL"/>
-        </w:rPr>
-        <w:t>, gedrag</w:t>
-      </w:r>
-      <w:r>
-        <w:rPr>
-          <w:lang w:val="nl-NL"/>
-        </w:rPr>
-        <w:t xml:space="preserve"> grenzen en requirements </w:t>
-      </w:r>
-      <w:r>
-        <w:rPr>
-          <w:lang w:val="nl-NL"/>
-        </w:rPr>
-        <w:t xml:space="preserve">van het systeem </w:t>
-      </w:r>
-      <w:r>
-        <w:rPr>
-          <w:lang w:val="nl-NL"/>
-        </w:rPr>
-        <w:t>weergeven.</w:t>
+    <w:p/>
+    <w:p>
+      <w:pPr>
+        <w:rPr>
+          <w:lang w:val="nl-NL"/>
+        </w:rPr>
+      </w:pPr>
+      <w:r>
+        <w:rPr>
+          <w:lang w:val="nl-NL"/>
+        </w:rPr>
+        <w:t xml:space="preserve">Dit document is gebaseerd op de module wijzer die we voor Project 5-6 hebben gekregen. </w:t>
+      </w:r>
+      <w:r>
+        <w:rPr>
+          <w:lang w:val="nl-NL"/>
+        </w:rPr>
+        <w:t xml:space="preserve">Daarnaast heeft dit document raakvlakken met de System </w:t>
+      </w:r>
+      <w:proofErr w:type="spellStart"/>
+      <w:r>
+        <w:rPr>
+          <w:lang w:val="nl-NL"/>
+        </w:rPr>
+        <w:t>Requirements</w:t>
+      </w:r>
+      <w:proofErr w:type="spellEnd"/>
+      <w:r>
+        <w:rPr>
+          <w:lang w:val="nl-NL"/>
+        </w:rPr>
+        <w:t xml:space="preserve"> </w:t>
+      </w:r>
+      <w:proofErr w:type="spellStart"/>
+      <w:r>
+        <w:rPr>
+          <w:lang w:val="nl-NL"/>
+        </w:rPr>
+        <w:t>Specification</w:t>
+      </w:r>
+      <w:proofErr w:type="spellEnd"/>
+      <w:r>
+        <w:rPr>
+          <w:lang w:val="nl-NL"/>
+        </w:rPr>
+        <w:t xml:space="preserve"> en het System Design Document.</w:t>
+      </w:r>
+    </w:p>
+    <w:p>
+      <w:pPr>
+        <w:rPr>
+          <w:lang w:val="nl-NL"/>
+        </w:rPr>
+      </w:pPr>
+      <w:r>
+        <w:rPr>
+          <w:lang w:val="nl-NL"/>
+        </w:rPr>
+        <w:br w:type="page"/>
       </w:r>
     </w:p>
     <w:p>
       <w:pPr>
         <w:pStyle w:val="Kop2"/>
       </w:pPr>
-      <w:bookmarkStart w:id="8" w:name="_Toc497322147"/>
-      <w:r>
-        <w:t>References</w:t>
-      </w:r>
-      <w:bookmarkEnd w:id="8"/>
-    </w:p>
-    <w:p/>
-    <w:p>
-      <w:pPr>
-        <w:rPr>
-          <w:lang w:val="nl-NL"/>
-        </w:rPr>
-      </w:pPr>
-      <w:r>
-        <w:rPr>
-          <w:lang w:val="nl-NL"/>
-        </w:rPr>
-        <w:t xml:space="preserve">Dit document is gebaseerd op de module wijzer die we voor Project 5-6 hebben gekregen. </w:t>
-      </w:r>
-      <w:r>
-        <w:rPr>
-          <w:lang w:val="nl-NL"/>
-        </w:rPr>
-        <w:t>Daarnaast heeft dit document raakvlakken met de System Requirements Specification en het System Design Document.</w:t>
-      </w:r>
-    </w:p>
-    <w:p>
-      <w:pPr>
-        <w:rPr>
-          <w:lang w:val="nl-NL"/>
-        </w:rPr>
-      </w:pPr>
-      <w:r>
-        <w:rPr>
-          <w:lang w:val="nl-NL"/>
-        </w:rPr>
-        <w:br w:type="page"/>
-      </w:r>
-    </w:p>
-    <w:p>
-      <w:pPr>
-        <w:pStyle w:val="Kop2"/>
-      </w:pPr>
-      <w:bookmarkStart w:id="9" w:name="_Toc497322148"/>
+      <w:bookmarkStart w:id="8" w:name="_Toc497322148"/>
       <w:r>
         <w:lastRenderedPageBreak/>
         <w:t>Version control</w:t>
       </w:r>
-      <w:bookmarkEnd w:id="9"/>
+      <w:bookmarkEnd w:id="8"/>
     </w:p>
     <w:p/>
     <w:tbl>
@@ -2601,9 +2694,19 @@
               <w:widowControl w:val="0"/>
               <w:spacing w:line="240" w:lineRule="auto"/>
             </w:pPr>
-            <w:r>
-              <w:t>Jaap Jan van Hengel</w:t>
-            </w:r>
+            <w:proofErr w:type="spellStart"/>
+            <w:r>
+              <w:t>Jaap</w:t>
+            </w:r>
+            <w:proofErr w:type="spellEnd"/>
+            <w:r>
+              <w:t xml:space="preserve"> Jan van </w:t>
+            </w:r>
+            <w:proofErr w:type="spellStart"/>
+            <w:r>
+              <w:t>Hengel</w:t>
+            </w:r>
+            <w:proofErr w:type="spellEnd"/>
           </w:p>
         </w:tc>
         <w:tc>
@@ -2623,8 +2726,21 @@
               <w:spacing w:line="240" w:lineRule="auto"/>
             </w:pPr>
             <w:r>
-              <w:t>Updates en toevoegingen</w:t>
-            </w:r>
+              <w:t xml:space="preserve">Updates </w:t>
+            </w:r>
+            <w:proofErr w:type="spellStart"/>
+            <w:r>
+              <w:t>en</w:t>
+            </w:r>
+            <w:proofErr w:type="spellEnd"/>
+            <w:r>
+              <w:t xml:space="preserve"> </w:t>
+            </w:r>
+            <w:proofErr w:type="spellStart"/>
+            <w:r>
+              <w:t>toevoegingen</w:t>
+            </w:r>
+            <w:proofErr w:type="spellEnd"/>
           </w:p>
         </w:tc>
       </w:tr>
@@ -2737,11 +2853,11 @@
       <w:pPr>
         <w:pStyle w:val="Kop2"/>
       </w:pPr>
-      <w:bookmarkStart w:id="10" w:name="_Toc497322149"/>
+      <w:bookmarkStart w:id="9" w:name="_Toc497322149"/>
       <w:r>
         <w:t>Target audience</w:t>
       </w:r>
-      <w:bookmarkEnd w:id="10"/>
+      <w:bookmarkEnd w:id="9"/>
     </w:p>
     <w:p>
       <w:pPr>
@@ -2766,7 +2882,35 @@
         <w:rPr>
           <w:lang w:val="nl-NL"/>
         </w:rPr>
-        <w:t>Hiernaast is dit document ook geschreven voor de product owner zodat de product owner inzicht krijgt in de ontwikkelingen van zijn project. Ook is het voor de ontwikkelaars geschreven aangezien dit document dient als leidraad voor het ontwikkelen van de webshop.</w:t>
+        <w:t xml:space="preserve">Hiernaast is dit document ook geschreven voor de product </w:t>
+      </w:r>
+      <w:proofErr w:type="spellStart"/>
+      <w:r>
+        <w:rPr>
+          <w:lang w:val="nl-NL"/>
+        </w:rPr>
+        <w:t>owner</w:t>
+      </w:r>
+      <w:proofErr w:type="spellEnd"/>
+      <w:r>
+        <w:rPr>
+          <w:lang w:val="nl-NL"/>
+        </w:rPr>
+        <w:t xml:space="preserve"> zodat de product </w:t>
+      </w:r>
+      <w:proofErr w:type="spellStart"/>
+      <w:r>
+        <w:rPr>
+          <w:lang w:val="nl-NL"/>
+        </w:rPr>
+        <w:t>owner</w:t>
+      </w:r>
+      <w:proofErr w:type="spellEnd"/>
+      <w:r>
+        <w:rPr>
+          <w:lang w:val="nl-NL"/>
+        </w:rPr>
+        <w:t xml:space="preserve"> inzicht krijgt in de ontwikkelingen van zijn project. Ook is het voor de ontwikkelaars geschreven aangezien dit document dient als leidraad voor het ontwikkelen van de webshop.</w:t>
       </w:r>
     </w:p>
     <w:p>
@@ -2808,14 +2952,14 @@
         <w:pStyle w:val="Kop1"/>
         <w:contextualSpacing w:val="0"/>
       </w:pPr>
-      <w:bookmarkStart w:id="11" w:name="_17dp8vu" w:colFirst="0" w:colLast="0"/>
-      <w:bookmarkStart w:id="12" w:name="_Toc497322150"/>
-      <w:bookmarkEnd w:id="11"/>
+      <w:bookmarkStart w:id="10" w:name="_17dp8vu" w:colFirst="0" w:colLast="0"/>
+      <w:bookmarkStart w:id="11" w:name="_Toc497322150"/>
+      <w:bookmarkEnd w:id="10"/>
       <w:r>
         <w:lastRenderedPageBreak/>
         <w:t>Summary actors</w:t>
       </w:r>
-      <w:bookmarkEnd w:id="12"/>
+      <w:bookmarkEnd w:id="11"/>
     </w:p>
     <w:p/>
     <w:tbl>
@@ -2921,7 +3065,15 @@
               <w:spacing w:line="240" w:lineRule="auto"/>
             </w:pPr>
             <w:r>
-              <w:t>A user who uses the webshop without an account</w:t>
+              <w:t xml:space="preserve">A user who uses the </w:t>
+            </w:r>
+            <w:proofErr w:type="spellStart"/>
+            <w:r>
+              <w:t>webshop</w:t>
+            </w:r>
+            <w:proofErr w:type="spellEnd"/>
+            <w:r>
+              <w:t xml:space="preserve"> without an account</w:t>
             </w:r>
           </w:p>
         </w:tc>
@@ -2965,7 +3117,15 @@
               <w:spacing w:line="240" w:lineRule="auto"/>
             </w:pPr>
             <w:r>
-              <w:t>A user who uses the webshop with an account</w:t>
+              <w:t xml:space="preserve">A user who uses the </w:t>
+            </w:r>
+            <w:proofErr w:type="spellStart"/>
+            <w:r>
+              <w:t>webshop</w:t>
+            </w:r>
+            <w:proofErr w:type="spellEnd"/>
+            <w:r>
+              <w:t xml:space="preserve"> with an account</w:t>
             </w:r>
           </w:p>
         </w:tc>
@@ -3009,8 +3169,13 @@
               <w:spacing w:line="240" w:lineRule="auto"/>
             </w:pPr>
             <w:r>
-              <w:t>A user who has administrator rights in the webshop</w:t>
-            </w:r>
+              <w:t xml:space="preserve">A user who has administrator rights in the </w:t>
+            </w:r>
+            <w:proofErr w:type="spellStart"/>
+            <w:r>
+              <w:t>webshop</w:t>
+            </w:r>
+            <w:proofErr w:type="spellEnd"/>
           </w:p>
         </w:tc>
       </w:tr>
@@ -3020,6 +3185,8 @@
       <w:r>
         <w:br w:type="page"/>
       </w:r>
+      <w:bookmarkStart w:id="12" w:name="_GoBack"/>
+      <w:bookmarkEnd w:id="12"/>
     </w:p>
     <w:p>
       <w:pPr>
@@ -3037,7 +3204,21 @@
           <w:lang w:val="nl-NL"/>
         </w:rPr>
         <w:lastRenderedPageBreak/>
-        <w:t>Summary use cases</w:t>
+        <w:t xml:space="preserve">Summary </w:t>
+      </w:r>
+      <w:proofErr w:type="spellStart"/>
+      <w:r>
+        <w:rPr>
+          <w:lang w:val="nl-NL"/>
+        </w:rPr>
+        <w:t>use</w:t>
+      </w:r>
+      <w:proofErr w:type="spellEnd"/>
+      <w:r>
+        <w:rPr>
+          <w:lang w:val="nl-NL"/>
+        </w:rPr>
+        <w:t xml:space="preserve"> cases</w:t>
       </w:r>
       <w:bookmarkEnd w:id="14"/>
     </w:p>
@@ -3051,20 +3232,76 @@
         <w:rPr>
           <w:lang w:val="nl-NL"/>
         </w:rPr>
-        <w:t>Hieronder volgt een overzicht van alles use cases voor deze webshop. In de eerste column is de naam van de use case weergeven met daarbij een korte omschrijving.</w:t>
-      </w:r>
-    </w:p>
-    <w:p>
-      <w:pPr>
-        <w:rPr>
-          <w:lang w:val="nl-NL"/>
-        </w:rPr>
-      </w:pPr>
-      <w:r>
-        <w:rPr>
-          <w:lang w:val="nl-NL"/>
-        </w:rPr>
-        <w:t xml:space="preserve">De kolommen “importance” en “Priority” geven aan hoe belangrijk de use case is en welke prioriteit deze heeft. </w:t>
+        <w:t xml:space="preserve">Hieronder volgt een overzicht van alles </w:t>
+      </w:r>
+      <w:proofErr w:type="spellStart"/>
+      <w:r>
+        <w:rPr>
+          <w:lang w:val="nl-NL"/>
+        </w:rPr>
+        <w:t>use</w:t>
+      </w:r>
+      <w:proofErr w:type="spellEnd"/>
+      <w:r>
+        <w:rPr>
+          <w:lang w:val="nl-NL"/>
+        </w:rPr>
+        <w:t xml:space="preserve"> cases voor deze webshop. In de eerste column is de naam van de </w:t>
+      </w:r>
+      <w:proofErr w:type="spellStart"/>
+      <w:r>
+        <w:rPr>
+          <w:lang w:val="nl-NL"/>
+        </w:rPr>
+        <w:t>use</w:t>
+      </w:r>
+      <w:proofErr w:type="spellEnd"/>
+      <w:r>
+        <w:rPr>
+          <w:lang w:val="nl-NL"/>
+        </w:rPr>
+        <w:t xml:space="preserve"> case weergeven met daarbij een korte omschrijving.</w:t>
+      </w:r>
+    </w:p>
+    <w:p>
+      <w:pPr>
+        <w:rPr>
+          <w:lang w:val="nl-NL"/>
+        </w:rPr>
+      </w:pPr>
+      <w:r>
+        <w:rPr>
+          <w:lang w:val="nl-NL"/>
+        </w:rPr>
+        <w:t>De kolommen “</w:t>
+      </w:r>
+      <w:proofErr w:type="spellStart"/>
+      <w:r>
+        <w:rPr>
+          <w:lang w:val="nl-NL"/>
+        </w:rPr>
+        <w:t>importance</w:t>
+      </w:r>
+      <w:proofErr w:type="spellEnd"/>
+      <w:r>
+        <w:rPr>
+          <w:lang w:val="nl-NL"/>
+        </w:rPr>
+        <w:t xml:space="preserve">” en “Priority” geven aan hoe belangrijk de </w:t>
+      </w:r>
+      <w:proofErr w:type="spellStart"/>
+      <w:r>
+        <w:rPr>
+          <w:lang w:val="nl-NL"/>
+        </w:rPr>
+        <w:t>use</w:t>
+      </w:r>
+      <w:proofErr w:type="spellEnd"/>
+      <w:r>
+        <w:rPr>
+          <w:lang w:val="nl-NL"/>
+        </w:rPr>
+        <w:t xml:space="preserve"> case is en welke prioriteit deze heeft. </w:t>
       </w:r>
       <w:r>
         <w:rPr>
@@ -3222,8 +3459,13 @@
               <w:t xml:space="preserve">UC-1: </w:t>
             </w:r>
             <w:r>
-              <w:t>Product zoeken</w:t>
-            </w:r>
+              <w:t xml:space="preserve">Product </w:t>
+            </w:r>
+            <w:proofErr w:type="spellStart"/>
+            <w:r>
+              <w:t>zoeken</w:t>
+            </w:r>
+            <w:proofErr w:type="spellEnd"/>
           </w:p>
         </w:tc>
         <w:tc>
@@ -3326,8 +3568,13 @@
               <w:spacing w:line="240" w:lineRule="auto"/>
             </w:pPr>
             <w:r>
-              <w:t>UC-2: Product selecteren</w:t>
-            </w:r>
+              <w:t xml:space="preserve">UC-2: Product </w:t>
+            </w:r>
+            <w:proofErr w:type="spellStart"/>
+            <w:r>
+              <w:t>selecteren</w:t>
+            </w:r>
+            <w:proofErr w:type="spellEnd"/>
           </w:p>
         </w:tc>
         <w:tc>
@@ -3433,8 +3680,13 @@
               <w:t xml:space="preserve">UC-3: </w:t>
             </w:r>
             <w:r>
-              <w:t>Product opslaan</w:t>
-            </w:r>
+              <w:t xml:space="preserve">Product </w:t>
+            </w:r>
+            <w:proofErr w:type="spellStart"/>
+            <w:r>
+              <w:t>opslaan</w:t>
+            </w:r>
+            <w:proofErr w:type="spellEnd"/>
           </w:p>
         </w:tc>
         <w:tc>
@@ -3552,8 +3804,13 @@
               <w:t xml:space="preserve">UC-4: </w:t>
             </w:r>
             <w:r>
-              <w:t>Product bestellen</w:t>
-            </w:r>
+              <w:t xml:space="preserve">Product </w:t>
+            </w:r>
+            <w:proofErr w:type="spellStart"/>
+            <w:r>
+              <w:t>bestellen</w:t>
+            </w:r>
+            <w:proofErr w:type="spellEnd"/>
           </w:p>
         </w:tc>
         <w:tc>
@@ -3647,8 +3904,13 @@
               <w:t xml:space="preserve">UC-5: </w:t>
             </w:r>
             <w:r>
-              <w:t>Account registreren</w:t>
-            </w:r>
+              <w:t xml:space="preserve">Account </w:t>
+            </w:r>
+            <w:proofErr w:type="spellStart"/>
+            <w:r>
+              <w:t>registreren</w:t>
+            </w:r>
+            <w:proofErr w:type="spellEnd"/>
           </w:p>
         </w:tc>
         <w:tc>
@@ -3753,8 +4015,13 @@
             <w:r>
               <w:t xml:space="preserve">UC-6: </w:t>
             </w:r>
-            <w:r>
-              <w:t>Inloggen account</w:t>
+            <w:proofErr w:type="spellStart"/>
+            <w:r>
+              <w:t>Inloggen</w:t>
+            </w:r>
+            <w:proofErr w:type="spellEnd"/>
+            <w:r>
+              <w:t xml:space="preserve"> account</w:t>
             </w:r>
           </w:p>
         </w:tc>
@@ -3893,11 +4160,19 @@
               </w:rPr>
               <w:t xml:space="preserve">Een </w:t>
             </w:r>
-            <w:r>
-              <w:rPr>
-                <w:lang w:val="nl-NL"/>
-              </w:rPr>
-              <w:t>admin moet product informatie kunnen toevoegen aan een product</w:t>
+            <w:proofErr w:type="spellStart"/>
+            <w:r>
+              <w:rPr>
+                <w:lang w:val="nl-NL"/>
+              </w:rPr>
+              <w:t>admin</w:t>
+            </w:r>
+            <w:proofErr w:type="spellEnd"/>
+            <w:r>
+              <w:rPr>
+                <w:lang w:val="nl-NL"/>
+              </w:rPr>
+              <w:t xml:space="preserve"> moet product informatie kunnen toevoegen aan een product</w:t>
             </w:r>
           </w:p>
         </w:tc>
@@ -4007,7 +4282,21 @@
               <w:rPr>
                 <w:lang w:val="nl-NL"/>
               </w:rPr>
-              <w:t>Een admin moet product informatie kunnen aanpassen</w:t>
+              <w:t xml:space="preserve">Een </w:t>
+            </w:r>
+            <w:proofErr w:type="spellStart"/>
+            <w:r>
+              <w:rPr>
+                <w:lang w:val="nl-NL"/>
+              </w:rPr>
+              <w:t>admin</w:t>
+            </w:r>
+            <w:proofErr w:type="spellEnd"/>
+            <w:r>
+              <w:rPr>
+                <w:lang w:val="nl-NL"/>
+              </w:rPr>
+              <w:t xml:space="preserve"> moet product informatie kunnen aanpassen</w:t>
             </w:r>
           </w:p>
         </w:tc>
@@ -4117,7 +4406,21 @@
               <w:rPr>
                 <w:lang w:val="nl-NL"/>
               </w:rPr>
-              <w:t>Een admin moet de informatie van producten kunnen inzien</w:t>
+              <w:t xml:space="preserve">Een </w:t>
+            </w:r>
+            <w:proofErr w:type="spellStart"/>
+            <w:r>
+              <w:rPr>
+                <w:lang w:val="nl-NL"/>
+              </w:rPr>
+              <w:t>admin</w:t>
+            </w:r>
+            <w:proofErr w:type="spellEnd"/>
+            <w:r>
+              <w:rPr>
+                <w:lang w:val="nl-NL"/>
+              </w:rPr>
+              <w:t xml:space="preserve"> moet de informatie van producten kunnen inzien</w:t>
             </w:r>
           </w:p>
         </w:tc>
@@ -4230,7 +4533,21 @@
               <w:rPr>
                 <w:lang w:val="nl-NL"/>
               </w:rPr>
-              <w:t>Een admin moet informatie over producten kunnen verwijderen</w:t>
+              <w:t xml:space="preserve">Een </w:t>
+            </w:r>
+            <w:proofErr w:type="spellStart"/>
+            <w:r>
+              <w:rPr>
+                <w:lang w:val="nl-NL"/>
+              </w:rPr>
+              <w:t>admin</w:t>
+            </w:r>
+            <w:proofErr w:type="spellEnd"/>
+            <w:r>
+              <w:rPr>
+                <w:lang w:val="nl-NL"/>
+              </w:rPr>
+              <w:t xml:space="preserve"> moet informatie over producten kunnen verwijderen</w:t>
             </w:r>
           </w:p>
         </w:tc>
@@ -4348,15 +4665,37 @@
                 <w:lang w:val="nl-NL"/>
               </w:rPr>
               <w:lastRenderedPageBreak/>
-              <w:t xml:space="preserve">Een admin moet informatie van een </w:t>
+              <w:t xml:space="preserve">Een </w:t>
+            </w:r>
+            <w:proofErr w:type="spellStart"/>
+            <w:r>
+              <w:rPr>
+                <w:lang w:val="nl-NL"/>
+              </w:rPr>
+              <w:t>admin</w:t>
+            </w:r>
+            <w:proofErr w:type="spellEnd"/>
+            <w:r>
+              <w:rPr>
+                <w:lang w:val="nl-NL"/>
+              </w:rPr>
+              <w:t xml:space="preserve"> moet informatie van een </w:t>
             </w:r>
             <w:r>
               <w:rPr>
                 <w:lang w:val="nl-NL"/>
               </w:rPr>
               <w:lastRenderedPageBreak/>
-              <w:t>gebruiker kunnen aanamekn</w:t>
-            </w:r>
+              <w:t xml:space="preserve">gebruiker kunnen </w:t>
+            </w:r>
+            <w:proofErr w:type="spellStart"/>
+            <w:r>
+              <w:rPr>
+                <w:lang w:val="nl-NL"/>
+              </w:rPr>
+              <w:t>aanamekn</w:t>
+            </w:r>
+            <w:proofErr w:type="spellEnd"/>
           </w:p>
         </w:tc>
         <w:tc>
@@ -4466,7 +4805,21 @@
               <w:rPr>
                 <w:lang w:val="nl-NL"/>
               </w:rPr>
-              <w:t>Een admin moet informatie over de gebruiker kunnen aanpassen</w:t>
+              <w:t xml:space="preserve">Een </w:t>
+            </w:r>
+            <w:proofErr w:type="spellStart"/>
+            <w:r>
+              <w:rPr>
+                <w:lang w:val="nl-NL"/>
+              </w:rPr>
+              <w:t>admin</w:t>
+            </w:r>
+            <w:proofErr w:type="spellEnd"/>
+            <w:r>
+              <w:rPr>
+                <w:lang w:val="nl-NL"/>
+              </w:rPr>
+              <w:t xml:space="preserve"> moet informatie over de gebruiker kunnen aanpassen</w:t>
             </w:r>
           </w:p>
         </w:tc>
@@ -4576,7 +4929,21 @@
               <w:rPr>
                 <w:lang w:val="nl-NL"/>
               </w:rPr>
-              <w:t>Een admin moet gebruikers informatie kunnen inzien</w:t>
+              <w:t xml:space="preserve">Een </w:t>
+            </w:r>
+            <w:proofErr w:type="spellStart"/>
+            <w:r>
+              <w:rPr>
+                <w:lang w:val="nl-NL"/>
+              </w:rPr>
+              <w:t>admin</w:t>
+            </w:r>
+            <w:proofErr w:type="spellEnd"/>
+            <w:r>
+              <w:rPr>
+                <w:lang w:val="nl-NL"/>
+              </w:rPr>
+              <w:t xml:space="preserve"> moet gebruikers informatie kunnen inzien</w:t>
             </w:r>
           </w:p>
         </w:tc>
@@ -4686,7 +5053,21 @@
               <w:rPr>
                 <w:lang w:val="nl-NL"/>
               </w:rPr>
-              <w:t>Een admin moet informatie van de gebruiker kunnen verwijderen</w:t>
+              <w:t xml:space="preserve">Een </w:t>
+            </w:r>
+            <w:proofErr w:type="spellStart"/>
+            <w:r>
+              <w:rPr>
+                <w:lang w:val="nl-NL"/>
+              </w:rPr>
+              <w:t>admin</w:t>
+            </w:r>
+            <w:proofErr w:type="spellEnd"/>
+            <w:r>
+              <w:rPr>
+                <w:lang w:val="nl-NL"/>
+              </w:rPr>
+              <w:t xml:space="preserve"> moet informatie van de gebruiker kunnen verwijderen</w:t>
             </w:r>
           </w:p>
         </w:tc>
@@ -4796,7 +5177,21 @@
               <w:rPr>
                 <w:lang w:val="nl-NL"/>
               </w:rPr>
-              <w:t>Een admin moet statistieken kunnen inzien over de producten die verkocht zijn</w:t>
+              <w:t xml:space="preserve">Een </w:t>
+            </w:r>
+            <w:proofErr w:type="spellStart"/>
+            <w:r>
+              <w:rPr>
+                <w:lang w:val="nl-NL"/>
+              </w:rPr>
+              <w:t>admin</w:t>
+            </w:r>
+            <w:proofErr w:type="spellEnd"/>
+            <w:r>
+              <w:rPr>
+                <w:lang w:val="nl-NL"/>
+              </w:rPr>
+              <w:t xml:space="preserve"> moet statistieken kunnen inzien over de producten die verkocht zijn</w:t>
             </w:r>
           </w:p>
         </w:tc>
@@ -5235,7 +5630,21 @@
         <w:rPr>
           <w:lang w:val="nl-NL"/>
         </w:rPr>
-        <w:t xml:space="preserve"> use case </w:t>
+        <w:t xml:space="preserve"> </w:t>
+      </w:r>
+      <w:proofErr w:type="spellStart"/>
+      <w:r>
+        <w:rPr>
+          <w:lang w:val="nl-NL"/>
+        </w:rPr>
+        <w:t>use</w:t>
+      </w:r>
+      <w:proofErr w:type="spellEnd"/>
+      <w:r>
+        <w:rPr>
+          <w:lang w:val="nl-NL"/>
+        </w:rPr>
+        <w:t xml:space="preserve"> case </w:t>
       </w:r>
       <w:r>
         <w:rPr>
@@ -5289,7 +5698,21 @@
         <w:rPr>
           <w:lang w:val="nl-NL"/>
         </w:rPr>
-        <w:t xml:space="preserve"> gebruikers and de </w:t>
+        <w:t xml:space="preserve"> gebruikers </w:t>
+      </w:r>
+      <w:proofErr w:type="spellStart"/>
+      <w:r>
+        <w:rPr>
+          <w:lang w:val="nl-NL"/>
+        </w:rPr>
+        <w:t>and</w:t>
+      </w:r>
+      <w:proofErr w:type="spellEnd"/>
+      <w:r>
+        <w:rPr>
+          <w:lang w:val="nl-NL"/>
+        </w:rPr>
+        <w:t xml:space="preserve"> de </w:t>
       </w:r>
       <w:r>
         <w:rPr>
@@ -5301,7 +5724,21 @@
         <w:rPr>
           <w:lang w:val="nl-NL"/>
         </w:rPr>
-        <w:t xml:space="preserve"> use cases</w:t>
+        <w:t xml:space="preserve"> </w:t>
+      </w:r>
+      <w:proofErr w:type="spellStart"/>
+      <w:r>
+        <w:rPr>
+          <w:lang w:val="nl-NL"/>
+        </w:rPr>
+        <w:t>use</w:t>
+      </w:r>
+      <w:proofErr w:type="spellEnd"/>
+      <w:r>
+        <w:rPr>
+          <w:lang w:val="nl-NL"/>
+        </w:rPr>
+        <w:t xml:space="preserve"> cases</w:t>
       </w:r>
       <w:r>
         <w:rPr>
@@ -5512,13 +5949,35 @@
         <w:rPr>
           <w:lang w:val="nl-NL"/>
         </w:rPr>
-        <w:t xml:space="preserve">het use case diagram van de </w:t>
-      </w:r>
-      <w:r>
-        <w:rPr>
-          <w:lang w:val="nl-NL"/>
-        </w:rPr>
-        <w:t xml:space="preserve">admin </w:t>
+        <w:t xml:space="preserve">het </w:t>
+      </w:r>
+      <w:proofErr w:type="spellStart"/>
+      <w:r>
+        <w:rPr>
+          <w:lang w:val="nl-NL"/>
+        </w:rPr>
+        <w:t>use</w:t>
+      </w:r>
+      <w:proofErr w:type="spellEnd"/>
+      <w:r>
+        <w:rPr>
+          <w:lang w:val="nl-NL"/>
+        </w:rPr>
+        <w:t xml:space="preserve"> case diagram van de </w:t>
+      </w:r>
+      <w:proofErr w:type="spellStart"/>
+      <w:r>
+        <w:rPr>
+          <w:lang w:val="nl-NL"/>
+        </w:rPr>
+        <w:t>admin</w:t>
+      </w:r>
+      <w:proofErr w:type="spellEnd"/>
+      <w:r>
+        <w:rPr>
+          <w:lang w:val="nl-NL"/>
+        </w:rPr>
+        <w:t xml:space="preserve"> </w:t>
       </w:r>
       <w:r>
         <w:rPr>
@@ -5530,7 +5989,21 @@
         <w:rPr>
           <w:lang w:val="nl-NL"/>
         </w:rPr>
-        <w:t>weergeven met zijn bijbehorende use cases.</w:t>
+        <w:t xml:space="preserve">weergeven met zijn bijbehorende </w:t>
+      </w:r>
+      <w:proofErr w:type="spellStart"/>
+      <w:r>
+        <w:rPr>
+          <w:lang w:val="nl-NL"/>
+        </w:rPr>
+        <w:t>use</w:t>
+      </w:r>
+      <w:proofErr w:type="spellEnd"/>
+      <w:r>
+        <w:rPr>
+          <w:lang w:val="nl-NL"/>
+        </w:rPr>
+        <w:t xml:space="preserve"> cases.</w:t>
       </w:r>
     </w:p>
     <w:p>
@@ -5822,12 +6295,34 @@
       <w:bookmarkStart w:id="17" w:name="_lnxbz9" w:colFirst="0" w:colLast="0"/>
       <w:bookmarkStart w:id="18" w:name="_Toc497322153"/>
       <w:bookmarkEnd w:id="17"/>
+      <w:proofErr w:type="spellStart"/>
       <w:r>
         <w:rPr>
           <w:lang w:val="nl-NL"/>
         </w:rPr>
         <w:lastRenderedPageBreak/>
-        <w:t>Description use cases</w:t>
+        <w:t>Description</w:t>
+      </w:r>
+      <w:proofErr w:type="spellEnd"/>
+      <w:r>
+        <w:rPr>
+          <w:lang w:val="nl-NL"/>
+        </w:rPr>
+        <w:t xml:space="preserve"> </w:t>
+      </w:r>
+      <w:proofErr w:type="spellStart"/>
+      <w:r>
+        <w:rPr>
+          <w:lang w:val="nl-NL"/>
+        </w:rPr>
+        <w:t>use</w:t>
+      </w:r>
+      <w:proofErr w:type="spellEnd"/>
+      <w:r>
+        <w:rPr>
+          <w:lang w:val="nl-NL"/>
+        </w:rPr>
+        <w:t xml:space="preserve"> cases</w:t>
       </w:r>
       <w:bookmarkEnd w:id="18"/>
     </w:p>
@@ -5848,26 +6343,110 @@
         <w:rPr>
           <w:lang w:val="nl-NL"/>
         </w:rPr>
-        <w:t>In dit onderdeel worden alle verschillende use case uitgewerkt door midd</w:t>
-      </w:r>
-      <w:r>
-        <w:rPr>
-          <w:lang w:val="nl-NL"/>
-        </w:rPr>
-        <w:t>el van de Use Case Description.</w:t>
-      </w:r>
-    </w:p>
-    <w:p>
-      <w:pPr>
-        <w:rPr>
-          <w:lang w:val="nl-NL"/>
-        </w:rPr>
-      </w:pPr>
-      <w:r>
-        <w:rPr>
-          <w:lang w:val="nl-NL"/>
-        </w:rPr>
-        <w:t>De use case description geven weer met welke actors de use cases raakvlakken hebben. Ook wordt er stap voor stap uitgelegd wat een gebruiker moet doen.</w:t>
+        <w:t xml:space="preserve">In dit onderdeel worden alle verschillende </w:t>
+      </w:r>
+      <w:proofErr w:type="spellStart"/>
+      <w:r>
+        <w:rPr>
+          <w:lang w:val="nl-NL"/>
+        </w:rPr>
+        <w:t>use</w:t>
+      </w:r>
+      <w:proofErr w:type="spellEnd"/>
+      <w:r>
+        <w:rPr>
+          <w:lang w:val="nl-NL"/>
+        </w:rPr>
+        <w:t xml:space="preserve"> case uitgewerkt door midd</w:t>
+      </w:r>
+      <w:r>
+        <w:rPr>
+          <w:lang w:val="nl-NL"/>
+        </w:rPr>
+        <w:t xml:space="preserve">el van de </w:t>
+      </w:r>
+      <w:proofErr w:type="spellStart"/>
+      <w:r>
+        <w:rPr>
+          <w:lang w:val="nl-NL"/>
+        </w:rPr>
+        <w:t>Use</w:t>
+      </w:r>
+      <w:proofErr w:type="spellEnd"/>
+      <w:r>
+        <w:rPr>
+          <w:lang w:val="nl-NL"/>
+        </w:rPr>
+        <w:t xml:space="preserve"> Case </w:t>
+      </w:r>
+      <w:proofErr w:type="spellStart"/>
+      <w:r>
+        <w:rPr>
+          <w:lang w:val="nl-NL"/>
+        </w:rPr>
+        <w:t>Description</w:t>
+      </w:r>
+      <w:proofErr w:type="spellEnd"/>
+      <w:r>
+        <w:rPr>
+          <w:lang w:val="nl-NL"/>
+        </w:rPr>
+        <w:t>.</w:t>
+      </w:r>
+    </w:p>
+    <w:p>
+      <w:pPr>
+        <w:rPr>
+          <w:lang w:val="nl-NL"/>
+        </w:rPr>
+      </w:pPr>
+      <w:r>
+        <w:rPr>
+          <w:lang w:val="nl-NL"/>
+        </w:rPr>
+        <w:t xml:space="preserve">De </w:t>
+      </w:r>
+      <w:proofErr w:type="spellStart"/>
+      <w:r>
+        <w:rPr>
+          <w:lang w:val="nl-NL"/>
+        </w:rPr>
+        <w:t>use</w:t>
+      </w:r>
+      <w:proofErr w:type="spellEnd"/>
+      <w:r>
+        <w:rPr>
+          <w:lang w:val="nl-NL"/>
+        </w:rPr>
+        <w:t xml:space="preserve"> case </w:t>
+      </w:r>
+      <w:proofErr w:type="spellStart"/>
+      <w:r>
+        <w:rPr>
+          <w:lang w:val="nl-NL"/>
+        </w:rPr>
+        <w:t>description</w:t>
+      </w:r>
+      <w:proofErr w:type="spellEnd"/>
+      <w:r>
+        <w:rPr>
+          <w:lang w:val="nl-NL"/>
+        </w:rPr>
+        <w:t xml:space="preserve"> geven weer met welke actors de </w:t>
+      </w:r>
+      <w:proofErr w:type="spellStart"/>
+      <w:r>
+        <w:rPr>
+          <w:lang w:val="nl-NL"/>
+        </w:rPr>
+        <w:t>use</w:t>
+      </w:r>
+      <w:proofErr w:type="spellEnd"/>
+      <w:r>
+        <w:rPr>
+          <w:lang w:val="nl-NL"/>
+        </w:rPr>
+        <w:t xml:space="preserve"> cases raakvlakken hebben. Ook wordt er stap voor stap uitgelegd wat een gebruiker moet doen.</w:t>
       </w:r>
     </w:p>
     <w:p>
@@ -6075,15 +6654,20 @@
         <w:t xml:space="preserve">: </w:t>
       </w:r>
       <w:r>
-        <w:t>Account registreren</w:t>
+        <w:t xml:space="preserve">Account </w:t>
+      </w:r>
+      <w:proofErr w:type="spellStart"/>
+      <w:r>
+        <w:t>registreren</w:t>
       </w:r>
       <w:bookmarkEnd w:id="24"/>
+      <w:proofErr w:type="spellEnd"/>
     </w:p>
     <w:p/>
     <w:p>
       <w:r>
         <w:pict>
-          <v:shape id="_x0000_i1029" type="#_x0000_t75" style="width:450pt;height:440.4pt">
+          <v:shape id="_x0000_i1041" type="#_x0000_t75" style="width:450pt;height:461.4pt">
             <v:imagedata r:id="rId12" o:title="UC-05_ Register Account"/>
           </v:shape>
         </w:pict>
@@ -6101,7 +6685,15 @@
       <w:bookmarkStart w:id="25" w:name="_Toc497322158"/>
       <w:r>
         <w:lastRenderedPageBreak/>
-        <w:t>UC-6: Inloggen account</w:t>
+        <w:t xml:space="preserve">UC-6: </w:t>
+      </w:r>
+      <w:proofErr w:type="spellStart"/>
+      <w:r>
+        <w:t>Inloggen</w:t>
+      </w:r>
+      <w:proofErr w:type="spellEnd"/>
+      <w:r>
+        <w:t xml:space="preserve"> account</w:t>
       </w:r>
       <w:bookmarkEnd w:id="25"/>
     </w:p>
@@ -6109,7 +6701,7 @@
     <w:p>
       <w:r>
         <w:pict>
-          <v:shape id="_x0000_i1030" type="#_x0000_t75" style="width:450pt;height:428.4pt">
+          <v:shape id="_x0000_i1042" type="#_x0000_t75" style="width:450pt;height:428.4pt">
             <v:imagedata r:id="rId13" o:title="UC-06_ Account Login"/>
           </v:shape>
         </w:pict>
@@ -6135,15 +6727,28 @@
       <w:bookmarkStart w:id="26" w:name="_Toc497322159"/>
       <w:r>
         <w:lastRenderedPageBreak/>
-        <w:t>UC-07: Product informatie aanmaken</w:t>
+        <w:t xml:space="preserve">UC-07: Product </w:t>
+      </w:r>
+      <w:proofErr w:type="spellStart"/>
+      <w:r>
+        <w:t>informatie</w:t>
+      </w:r>
+      <w:proofErr w:type="spellEnd"/>
+      <w:r>
+        <w:t xml:space="preserve"> </w:t>
+      </w:r>
+      <w:proofErr w:type="spellStart"/>
+      <w:r>
+        <w:t>aanmaken</w:t>
       </w:r>
       <w:bookmarkEnd w:id="26"/>
+      <w:proofErr w:type="spellEnd"/>
     </w:p>
     <w:p/>
     <w:p>
       <w:r>
         <w:pict>
-          <v:shape id="_x0000_i1031" type="#_x0000_t75" style="width:450pt;height:428.4pt">
+          <v:shape id="_x0000_i1029" type="#_x0000_t75" style="width:450pt;height:428.4pt">
             <v:imagedata r:id="rId14" o:title="UC-07_ Create Product Information"/>
           </v:shape>
         </w:pict>
@@ -6162,15 +6767,28 @@
       <w:bookmarkStart w:id="27" w:name="_Toc497322160"/>
       <w:r>
         <w:lastRenderedPageBreak/>
-        <w:t>UC-08: Product informatie aanpassen</w:t>
+        <w:t xml:space="preserve">UC-08: Product </w:t>
+      </w:r>
+      <w:proofErr w:type="spellStart"/>
+      <w:r>
+        <w:t>informatie</w:t>
+      </w:r>
+      <w:proofErr w:type="spellEnd"/>
+      <w:r>
+        <w:t xml:space="preserve"> </w:t>
+      </w:r>
+      <w:proofErr w:type="spellStart"/>
+      <w:r>
+        <w:t>aanpassen</w:t>
       </w:r>
       <w:bookmarkEnd w:id="27"/>
+      <w:proofErr w:type="spellEnd"/>
     </w:p>
     <w:p/>
     <w:p>
       <w:r>
         <w:pict>
-          <v:shape id="_x0000_i1032" type="#_x0000_t75" style="width:450pt;height:428.4pt">
+          <v:shape id="_x0000_i1030" type="#_x0000_t75" style="width:450pt;height:428.4pt">
             <v:imagedata r:id="rId15" o:title="UC-08_ Change Product Information"/>
           </v:shape>
         </w:pict>
@@ -6189,15 +6807,28 @@
       <w:bookmarkStart w:id="28" w:name="_Toc497322161"/>
       <w:r>
         <w:lastRenderedPageBreak/>
-        <w:t>UC-09: Product informatie lezen</w:t>
+        <w:t xml:space="preserve">UC-09: Product </w:t>
+      </w:r>
+      <w:proofErr w:type="spellStart"/>
+      <w:r>
+        <w:t>informatie</w:t>
+      </w:r>
+      <w:proofErr w:type="spellEnd"/>
+      <w:r>
+        <w:t xml:space="preserve"> </w:t>
+      </w:r>
+      <w:proofErr w:type="spellStart"/>
+      <w:r>
+        <w:t>lezen</w:t>
       </w:r>
       <w:bookmarkEnd w:id="28"/>
+      <w:proofErr w:type="spellEnd"/>
     </w:p>
     <w:p/>
     <w:p>
       <w:r>
         <w:pict>
-          <v:shape id="_x0000_i1033" type="#_x0000_t75" style="width:450pt;height:428.4pt">
+          <v:shape id="_x0000_i1031" type="#_x0000_t75" style="width:450pt;height:428.4pt">
             <v:imagedata r:id="rId16" o:title="UC-09_ Read Product Information"/>
           </v:shape>
         </w:pict>
@@ -6216,15 +6847,28 @@
       <w:bookmarkStart w:id="29" w:name="_Toc497322162"/>
       <w:r>
         <w:lastRenderedPageBreak/>
-        <w:t>UC-10: Product informatie verwijderen</w:t>
+        <w:t xml:space="preserve">UC-10: Product </w:t>
+      </w:r>
+      <w:proofErr w:type="spellStart"/>
+      <w:r>
+        <w:t>informatie</w:t>
+      </w:r>
+      <w:proofErr w:type="spellEnd"/>
+      <w:r>
+        <w:t xml:space="preserve"> </w:t>
+      </w:r>
+      <w:proofErr w:type="spellStart"/>
+      <w:r>
+        <w:t>verwijderen</w:t>
       </w:r>
       <w:bookmarkEnd w:id="29"/>
+      <w:proofErr w:type="spellEnd"/>
     </w:p>
     <w:p/>
     <w:p>
       <w:r>
         <w:pict>
-          <v:shape id="_x0000_i1034" type="#_x0000_t75" style="width:450pt;height:428.4pt">
+          <v:shape id="_x0000_i1032" type="#_x0000_t75" style="width:450pt;height:428.4pt">
             <v:imagedata r:id="rId17" o:title="UC-10_ Delete Product Information"/>
           </v:shape>
         </w:pict>
@@ -6250,15 +6894,36 @@
       <w:bookmarkStart w:id="30" w:name="_Toc497322163"/>
       <w:r>
         <w:lastRenderedPageBreak/>
-        <w:t>UC-11: Gebruiker informatie aanmaken</w:t>
+        <w:t xml:space="preserve">UC-11: </w:t>
+      </w:r>
+      <w:proofErr w:type="spellStart"/>
+      <w:r>
+        <w:t>Gebruiker</w:t>
+      </w:r>
+      <w:proofErr w:type="spellEnd"/>
+      <w:r>
+        <w:t xml:space="preserve"> </w:t>
+      </w:r>
+      <w:proofErr w:type="spellStart"/>
+      <w:r>
+        <w:t>informatie</w:t>
+      </w:r>
+      <w:proofErr w:type="spellEnd"/>
+      <w:r>
+        <w:t xml:space="preserve"> </w:t>
+      </w:r>
+      <w:proofErr w:type="spellStart"/>
+      <w:r>
+        <w:t>aanmaken</w:t>
       </w:r>
       <w:bookmarkEnd w:id="30"/>
+      <w:proofErr w:type="spellEnd"/>
     </w:p>
     <w:p/>
     <w:p>
       <w:r>
         <w:pict>
-          <v:shape id="_x0000_i1035" type="#_x0000_t75" style="width:450pt;height:428.4pt">
+          <v:shape id="_x0000_i1033" type="#_x0000_t75" style="width:450pt;height:428.4pt">
             <v:imagedata r:id="rId18" o:title="UC-11_ Create User Information"/>
           </v:shape>
         </w:pict>
@@ -6284,16 +6949,37 @@
       <w:bookmarkStart w:id="31" w:name="_Toc497322164"/>
       <w:r>
         <w:lastRenderedPageBreak/>
-        <w:t>UC-12: Gebruiker informatie aanpassen</w:t>
+        <w:t xml:space="preserve">UC-12: </w:t>
+      </w:r>
+      <w:proofErr w:type="spellStart"/>
+      <w:r>
+        <w:t>Gebruiker</w:t>
+      </w:r>
+      <w:proofErr w:type="spellEnd"/>
+      <w:r>
+        <w:t xml:space="preserve"> </w:t>
+      </w:r>
+      <w:proofErr w:type="spellStart"/>
+      <w:r>
+        <w:t>informatie</w:t>
+      </w:r>
+      <w:proofErr w:type="spellEnd"/>
+      <w:r>
+        <w:t xml:space="preserve"> </w:t>
+      </w:r>
+      <w:proofErr w:type="spellStart"/>
+      <w:r>
+        <w:t>aanpassen</w:t>
       </w:r>
       <w:bookmarkEnd w:id="31"/>
+      <w:proofErr w:type="spellEnd"/>
     </w:p>
     <w:p/>
     <w:p/>
     <w:p>
       <w:r>
         <w:pict>
-          <v:shape id="_x0000_i1036" type="#_x0000_t75" style="width:450pt;height:428.4pt">
+          <v:shape id="_x0000_i1034" type="#_x0000_t75" style="width:450pt;height:428.4pt">
             <v:imagedata r:id="rId19" o:title="UC-12_ Change User Information"/>
           </v:shape>
         </w:pict>
@@ -6317,15 +7003,36 @@
       <w:bookmarkStart w:id="32" w:name="_Toc497322165"/>
       <w:r>
         <w:lastRenderedPageBreak/>
-        <w:t>UC-13: Gebruiker informatie lezen</w:t>
+        <w:t xml:space="preserve">UC-13: </w:t>
+      </w:r>
+      <w:proofErr w:type="spellStart"/>
+      <w:r>
+        <w:t>Gebruiker</w:t>
+      </w:r>
+      <w:proofErr w:type="spellEnd"/>
+      <w:r>
+        <w:t xml:space="preserve"> </w:t>
+      </w:r>
+      <w:proofErr w:type="spellStart"/>
+      <w:r>
+        <w:t>informatie</w:t>
+      </w:r>
+      <w:proofErr w:type="spellEnd"/>
+      <w:r>
+        <w:t xml:space="preserve"> </w:t>
+      </w:r>
+      <w:proofErr w:type="spellStart"/>
+      <w:r>
+        <w:t>lezen</w:t>
       </w:r>
       <w:bookmarkEnd w:id="32"/>
+      <w:proofErr w:type="spellEnd"/>
     </w:p>
     <w:p/>
     <w:p>
       <w:r>
         <w:pict>
-          <v:shape id="_x0000_i1037" type="#_x0000_t75" style="width:450pt;height:428.4pt">
+          <v:shape id="_x0000_i1035" type="#_x0000_t75" style="width:450pt;height:428.4pt">
             <v:imagedata r:id="rId20" o:title="UC-13_ Read User Information"/>
           </v:shape>
         </w:pict>
@@ -6350,15 +7057,36 @@
       <w:bookmarkStart w:id="33" w:name="_Toc497322166"/>
       <w:r>
         <w:lastRenderedPageBreak/>
-        <w:t>UC-14: Gebruiker informatie verwijderen</w:t>
+        <w:t xml:space="preserve">UC-14: </w:t>
+      </w:r>
+      <w:proofErr w:type="spellStart"/>
+      <w:r>
+        <w:t>Gebruiker</w:t>
+      </w:r>
+      <w:proofErr w:type="spellEnd"/>
+      <w:r>
+        <w:t xml:space="preserve"> </w:t>
+      </w:r>
+      <w:proofErr w:type="spellStart"/>
+      <w:r>
+        <w:t>informatie</w:t>
+      </w:r>
+      <w:proofErr w:type="spellEnd"/>
+      <w:r>
+        <w:t xml:space="preserve"> </w:t>
+      </w:r>
+      <w:proofErr w:type="spellStart"/>
+      <w:r>
+        <w:t>verwijderen</w:t>
       </w:r>
       <w:bookmarkEnd w:id="33"/>
+      <w:proofErr w:type="spellEnd"/>
     </w:p>
     <w:p/>
     <w:p>
       <w:r>
         <w:pict>
-          <v:shape id="_x0000_i1038" type="#_x0000_t75" style="width:450pt;height:428.4pt">
+          <v:shape id="_x0000_i1036" type="#_x0000_t75" style="width:450pt;height:428.4pt">
             <v:imagedata r:id="rId21" o:title="UC-14_ Delete User Information"/>
           </v:shape>
         </w:pict>
@@ -6383,16 +7111,37 @@
       <w:bookmarkStart w:id="34" w:name="_Toc497322167"/>
       <w:r>
         <w:lastRenderedPageBreak/>
-        <w:t>UC-15 Statistieken van producten inzien</w:t>
+        <w:t xml:space="preserve">UC-15 </w:t>
+      </w:r>
+      <w:proofErr w:type="spellStart"/>
+      <w:r>
+        <w:t>Statistieken</w:t>
+      </w:r>
+      <w:proofErr w:type="spellEnd"/>
+      <w:r>
+        <w:t xml:space="preserve"> van </w:t>
+      </w:r>
+      <w:proofErr w:type="spellStart"/>
+      <w:r>
+        <w:t>producten</w:t>
+      </w:r>
+      <w:proofErr w:type="spellEnd"/>
+      <w:r>
+        <w:t xml:space="preserve"> </w:t>
+      </w:r>
+      <w:proofErr w:type="spellStart"/>
+      <w:r>
+        <w:t>inzien</w:t>
       </w:r>
       <w:bookmarkEnd w:id="34"/>
+      <w:proofErr w:type="spellEnd"/>
     </w:p>
     <w:p/>
     <w:p/>
     <w:p>
       <w:r>
         <w:pict>
-          <v:shape id="_x0000_i1039" type="#_x0000_t75" style="width:450pt;height:428.4pt">
+          <v:shape id="_x0000_i1037" type="#_x0000_t75" style="width:450pt;height:428.4pt">
             <v:imagedata r:id="rId22" o:title="UC-15_ View Product Statistics"/>
           </v:shape>
         </w:pict>
@@ -6416,16 +7165,37 @@
       <w:bookmarkStart w:id="35" w:name="_Toc497322168"/>
       <w:r>
         <w:lastRenderedPageBreak/>
-        <w:t>UC-16: Bestel geschiedenis inzien</w:t>
+        <w:t xml:space="preserve">UC-16: </w:t>
+      </w:r>
+      <w:proofErr w:type="spellStart"/>
+      <w:r>
+        <w:t>Bestel</w:t>
+      </w:r>
+      <w:proofErr w:type="spellEnd"/>
+      <w:r>
+        <w:t xml:space="preserve"> </w:t>
+      </w:r>
+      <w:proofErr w:type="spellStart"/>
+      <w:r>
+        <w:t>geschiedenis</w:t>
+      </w:r>
+      <w:proofErr w:type="spellEnd"/>
+      <w:r>
+        <w:t xml:space="preserve"> </w:t>
+      </w:r>
+      <w:proofErr w:type="spellStart"/>
+      <w:r>
+        <w:t>inzien</w:t>
       </w:r>
       <w:bookmarkEnd w:id="35"/>
+      <w:proofErr w:type="spellEnd"/>
     </w:p>
     <w:p/>
     <w:p/>
     <w:p>
       <w:r>
         <w:pict>
-          <v:shape id="_x0000_i1040" type="#_x0000_t75" style="width:450pt;height:449.4pt">
+          <v:shape id="_x0000_i1038" type="#_x0000_t75" style="width:450pt;height:449.4pt">
             <v:imagedata r:id="rId23" o:title="UC-16_ View Order History"/>
           </v:shape>
         </w:pict>
@@ -6449,15 +7219,28 @@
       <w:bookmarkStart w:id="36" w:name="_Toc497322169"/>
       <w:r>
         <w:lastRenderedPageBreak/>
-        <w:t>UC-17: Status van bestelling zien</w:t>
+        <w:t xml:space="preserve">UC-17: Status van </w:t>
+      </w:r>
+      <w:proofErr w:type="spellStart"/>
+      <w:r>
+        <w:t>bestelling</w:t>
+      </w:r>
+      <w:proofErr w:type="spellEnd"/>
+      <w:r>
+        <w:t xml:space="preserve"> </w:t>
+      </w:r>
+      <w:proofErr w:type="spellStart"/>
+      <w:r>
+        <w:t>zien</w:t>
       </w:r>
       <w:bookmarkEnd w:id="36"/>
+      <w:proofErr w:type="spellEnd"/>
     </w:p>
     <w:p/>
     <w:p>
       <w:r>
         <w:pict>
-          <v:shape id="_x0000_i1041" type="#_x0000_t75" style="width:450pt;height:449.4pt">
+          <v:shape id="_x0000_i1039" type="#_x0000_t75" style="width:450pt;height:449.4pt">
             <v:imagedata r:id="rId24" o:title="UC-17_ Order Status"/>
           </v:shape>
         </w:pict>
@@ -6482,9 +7265,30 @@
       <w:bookmarkStart w:id="37" w:name="_Toc497322170"/>
       <w:r>
         <w:lastRenderedPageBreak/>
-        <w:t>UC-18: Lijst van producten opslaan</w:t>
+        <w:t xml:space="preserve">UC-18: </w:t>
+      </w:r>
+      <w:proofErr w:type="spellStart"/>
+      <w:r>
+        <w:t>Lijst</w:t>
+      </w:r>
+      <w:proofErr w:type="spellEnd"/>
+      <w:r>
+        <w:t xml:space="preserve"> van </w:t>
+      </w:r>
+      <w:proofErr w:type="spellStart"/>
+      <w:r>
+        <w:t>producten</w:t>
+      </w:r>
+      <w:proofErr w:type="spellEnd"/>
+      <w:r>
+        <w:t xml:space="preserve"> </w:t>
+      </w:r>
+      <w:proofErr w:type="spellStart"/>
+      <w:r>
+        <w:t>opslaan</w:t>
       </w:r>
       <w:bookmarkEnd w:id="37"/>
+      <w:proofErr w:type="spellEnd"/>
     </w:p>
     <w:p/>
     <w:p>
@@ -6498,7 +7302,7 @@
           <w:lang w:val="nl-NL"/>
         </w:rPr>
         <w:pict>
-          <v:shape id="_x0000_i1042" type="#_x0000_t75" style="width:450pt;height:428.4pt">
+          <v:shape id="_x0000_i1040" type="#_x0000_t75" style="width:450pt;height:428.4pt">
             <v:imagedata r:id="rId25" o:title="UC-18_ Saved Products List"/>
           </v:shape>
         </w:pict>
@@ -6684,7 +7488,7 @@
               <w:sz w:val="16"/>
               <w:szCs w:val="16"/>
             </w:rPr>
-            <w:t>2017-10-09</w:t>
+            <w:t>2017-10-31</w:t>
           </w:r>
         </w:p>
       </w:tc>
@@ -6924,7 +7728,43 @@
               <w:szCs w:val="16"/>
               <w:lang w:val="nl-NL"/>
             </w:rPr>
-            <w:t>, Jinxi Cheng, Sophie van den Akker</w:t>
+            <w:t xml:space="preserve">, </w:t>
+          </w:r>
+          <w:proofErr w:type="spellStart"/>
+          <w:r>
+            <w:rPr>
+              <w:sz w:val="16"/>
+              <w:szCs w:val="16"/>
+              <w:lang w:val="nl-NL"/>
+            </w:rPr>
+            <w:t>Jinxi</w:t>
+          </w:r>
+          <w:proofErr w:type="spellEnd"/>
+          <w:r>
+            <w:rPr>
+              <w:sz w:val="16"/>
+              <w:szCs w:val="16"/>
+              <w:lang w:val="nl-NL"/>
+            </w:rPr>
+            <w:t xml:space="preserve"> </w:t>
+          </w:r>
+          <w:proofErr w:type="spellStart"/>
+          <w:r>
+            <w:rPr>
+              <w:sz w:val="16"/>
+              <w:szCs w:val="16"/>
+              <w:lang w:val="nl-NL"/>
+            </w:rPr>
+            <w:t>Cheng</w:t>
+          </w:r>
+          <w:proofErr w:type="spellEnd"/>
+          <w:r>
+            <w:rPr>
+              <w:sz w:val="16"/>
+              <w:szCs w:val="16"/>
+              <w:lang w:val="nl-NL"/>
+            </w:rPr>
+            <w:t>, Sophie van den Akker</w:t>
           </w:r>
         </w:p>
       </w:tc>
@@ -7291,7 +8131,39 @@
               <w:szCs w:val="16"/>
               <w:lang w:val="nl-NL"/>
             </w:rPr>
-            <w:t xml:space="preserve">, Jinxi Cheng en Jaap Jan van de Hengel </w:t>
+            <w:t xml:space="preserve">, </w:t>
+          </w:r>
+          <w:proofErr w:type="spellStart"/>
+          <w:r>
+            <w:rPr>
+              <w:szCs w:val="16"/>
+              <w:lang w:val="nl-NL"/>
+            </w:rPr>
+            <w:t>Jinxi</w:t>
+          </w:r>
+          <w:proofErr w:type="spellEnd"/>
+          <w:r>
+            <w:rPr>
+              <w:szCs w:val="16"/>
+              <w:lang w:val="nl-NL"/>
+            </w:rPr>
+            <w:t xml:space="preserve"> </w:t>
+          </w:r>
+          <w:proofErr w:type="spellStart"/>
+          <w:r>
+            <w:rPr>
+              <w:szCs w:val="16"/>
+              <w:lang w:val="nl-NL"/>
+            </w:rPr>
+            <w:t>Cheng</w:t>
+          </w:r>
+          <w:proofErr w:type="spellEnd"/>
+          <w:r>
+            <w:rPr>
+              <w:szCs w:val="16"/>
+              <w:lang w:val="nl-NL"/>
+            </w:rPr>
+            <w:t xml:space="preserve"> en Jaap Jan van de Hengel </w:t>
           </w:r>
         </w:p>
       </w:tc>
@@ -7379,6 +8251,7 @@
               <w:szCs w:val="16"/>
             </w:rPr>
           </w:pPr>
+          <w:proofErr w:type="spellStart"/>
           <w:r>
             <w:rPr>
               <w:sz w:val="16"/>
@@ -7386,6 +8259,7 @@
             </w:rPr>
             <w:t>Organisation</w:t>
           </w:r>
+          <w:proofErr w:type="spellEnd"/>
         </w:p>
       </w:tc>
       <w:tc>
@@ -7408,12 +8282,21 @@
               <w:szCs w:val="16"/>
             </w:rPr>
           </w:pPr>
+          <w:proofErr w:type="spellStart"/>
           <w:r>
             <w:rPr>
               <w:sz w:val="16"/>
               <w:szCs w:val="16"/>
             </w:rPr>
-            <w:t>Hogeschool Rotterdam</w:t>
+            <w:t>Hogeschool</w:t>
+          </w:r>
+          <w:proofErr w:type="spellEnd"/>
+          <w:r>
+            <w:rPr>
+              <w:sz w:val="16"/>
+              <w:szCs w:val="16"/>
+            </w:rPr>
+            <w:t xml:space="preserve"> Rotterdam</w:t>
           </w:r>
         </w:p>
       </w:tc>
@@ -7493,7 +8376,7 @@
               <w:sz w:val="16"/>
               <w:szCs w:val="16"/>
             </w:rPr>
-            <w:t>20</w:t>
+            <w:t>22</w:t>
           </w:r>
           <w:r>
             <w:rPr>
@@ -7572,6 +8455,7 @@
               <w:szCs w:val="16"/>
             </w:rPr>
           </w:pPr>
+          <w:proofErr w:type="spellStart"/>
           <w:r>
             <w:rPr>
               <w:sz w:val="16"/>
@@ -7579,6 +8463,7 @@
             </w:rPr>
             <w:t>Titel</w:t>
           </w:r>
+          <w:proofErr w:type="spellEnd"/>
         </w:p>
       </w:tc>
       <w:tc>

</xml_diff>